<commit_message>
really reworked first paragraph
</commit_message>
<xml_diff>
--- a/Writing/Spatial_pee_draft_v01.docx
+++ b/Writing/Spatial_pee_draft_v01.docx
@@ -974,7 +974,21 @@
           <w:rFonts w:ascii="Times New Roman" w:eastAsia="Times New Roman" w:hAnsi="Times New Roman" w:cs="Times New Roman"/>
           <w:color w:val="000000"/>
         </w:rPr>
-        <w:t xml:space="preserve">As producers are generally limited by resources </w:t>
+        <w:t xml:space="preserve">There is evidence </w:t>
+      </w:r>
+      <w:r>
+        <w:rPr>
+          <w:rFonts w:ascii="Times New Roman" w:eastAsia="Times New Roman" w:hAnsi="Times New Roman" w:cs="Times New Roman"/>
+          <w:color w:val="000000"/>
+        </w:rPr>
+        <w:t xml:space="preserve">in many </w:t>
+      </w:r>
+      <w:r>
+        <w:rPr>
+          <w:rFonts w:ascii="Times New Roman" w:eastAsia="Times New Roman" w:hAnsi="Times New Roman" w:cs="Times New Roman"/>
+          <w:color w:val="000000"/>
+        </w:rPr>
+        <w:t>marine</w:t>
       </w:r>
       <w:r>
         <w:rPr>
@@ -982,14 +996,309 @@
           <w:color w:val="000000"/>
           <w:highlight w:val="yellow"/>
         </w:rPr>
-        <w:t>(CITE theory papers</w:t>
-      </w:r>
-      <w:r>
-        <w:rPr>
-          <w:rFonts w:ascii="Times New Roman" w:eastAsia="Times New Roman" w:hAnsi="Times New Roman" w:cs="Times New Roman"/>
-          <w:color w:val="000000"/>
-        </w:rPr>
-        <w:t xml:space="preserve">), and productivity determines the flow of energy up the food chain and thus trophic interactions </w:t>
+        <w:t>(?)</w:t>
+      </w:r>
+      <w:r>
+        <w:rPr>
+          <w:rFonts w:ascii="Times New Roman" w:eastAsia="Times New Roman" w:hAnsi="Times New Roman" w:cs="Times New Roman"/>
+          <w:color w:val="000000"/>
+        </w:rPr>
+        <w:t xml:space="preserve"> </w:t>
+      </w:r>
+      <w:r>
+        <w:rPr>
+          <w:rFonts w:ascii="Times New Roman" w:eastAsia="Times New Roman" w:hAnsi="Times New Roman" w:cs="Times New Roman"/>
+          <w:color w:val="000000"/>
+        </w:rPr>
+        <w:t xml:space="preserve">ecosystems </w:t>
+      </w:r>
+      <w:r>
+        <w:rPr>
+          <w:rFonts w:ascii="Times New Roman" w:eastAsia="Times New Roman" w:hAnsi="Times New Roman" w:cs="Times New Roman"/>
+          <w:color w:val="000000"/>
+        </w:rPr>
+        <w:t xml:space="preserve">that </w:t>
+      </w:r>
+      <w:r>
+        <w:rPr>
+          <w:rFonts w:ascii="Times New Roman" w:eastAsia="Times New Roman" w:hAnsi="Times New Roman" w:cs="Times New Roman"/>
+          <w:color w:val="000000"/>
+        </w:rPr>
+        <w:t>community structure depends on factors producing variation in the resources available to lower trophic levels</w:t>
+      </w:r>
+      <w:r>
+        <w:rPr>
+          <w:rFonts w:ascii="Times New Roman" w:eastAsia="Times New Roman" w:hAnsi="Times New Roman" w:cs="Times New Roman"/>
+          <w:color w:val="000000"/>
+        </w:rPr>
+        <w:t xml:space="preserve">, </w:t>
+      </w:r>
+      <w:r>
+        <w:rPr>
+          <w:rFonts w:ascii="Times New Roman" w:eastAsia="Times New Roman" w:hAnsi="Times New Roman" w:cs="Times New Roman"/>
+          <w:color w:val="000000"/>
+        </w:rPr>
+        <w:t>termed</w:t>
+      </w:r>
+      <w:r>
+        <w:rPr>
+          <w:rFonts w:ascii="Times New Roman" w:eastAsia="Times New Roman" w:hAnsi="Times New Roman" w:cs="Times New Roman"/>
+          <w:color w:val="000000"/>
+        </w:rPr>
+        <w:t xml:space="preserve"> bottom-up control</w:t>
+      </w:r>
+      <w:r>
+        <w:rPr>
+          <w:rFonts w:ascii="Times New Roman" w:eastAsia="Times New Roman" w:hAnsi="Times New Roman" w:cs="Times New Roman"/>
+          <w:color w:val="000000"/>
+        </w:rPr>
+        <w:t xml:space="preserve"> </w:t>
+      </w:r>
+      <w:r>
+        <w:rPr>
+          <w:rFonts w:ascii="Times New Roman" w:eastAsia="Times New Roman" w:hAnsi="Times New Roman" w:cs="Times New Roman"/>
+          <w:color w:val="000000"/>
+        </w:rPr>
+        <w:fldChar w:fldCharType="begin"/>
+      </w:r>
+      <w:r>
+        <w:rPr>
+          <w:rFonts w:ascii="Times New Roman" w:eastAsia="Times New Roman" w:hAnsi="Times New Roman" w:cs="Times New Roman"/>
+          <w:color w:val="000000"/>
+        </w:rPr>
+        <w:instrText xml:space="preserve"> ADDIN ZOTERO_ITEM CSL_CITATION {"citationID":"zIHi6aKJ","properties":{"formattedCitation":"(Gruner et al., 2008)","plainCitation":"(Gruner et al., 2008)","noteIndex":0},"citationItems":[{"id":1499,"uris":["http://zotero.org/users/local/idKDtb7T/items/UPI64LJR"],"itemData":{"id":1499,"type":"article-journal","abstract":"Nutrient availability and herbivory control the biomass of primary producer communities to varying degrees across ecosystems. Ecological theory, individual experiments in many different systems, and system-specific quantitative reviews have suggested that (i) bottom–up control is pervasive but top–down control is more influential in aquatic habitats relative to terrestrial systems and (ii) bottom–up and top–down forces are interdependent, with statistical interactions that synergize or dampen relative influences on producer biomass. We used simple dynamic models to review ecological mechanisms that generate independent vs. interactive responses of community-level biomass. We calibrated these mechanistic predictions with the metrics of factorial meta-analysis and tested their prevalence across freshwater, marine and terrestrial ecosystems with a comprehensive meta-analysis of 191 factorial manipulations of herbivores and nutrients. Our analysis showed that producer community biomass increased with fertilization across all systems, although increases were greatest in freshwater habitats. Herbivore removal generally increased producer biomass in both freshwater and marine systems, but effects were inconsistent on land. With the exception of marine temperate rocky reef systems that showed positive synergism of nutrient enrichment and herbivore removal, experimental studies showed limited support for statistical interactions between nutrient and herbivory treatments on producer biomass. Top–down control of herbivores, compensatory behaviour of multiple herbivore guilds, spatial and temporal heterogeneity of interactions, and herbivore-mediated nutrient recycling may lower the probability of consistent interactive effects on producer biomass. Continuing studies should expand the temporal and spatial scales of experiments, particularly in understudied terrestrial systems; broaden factorial designs to manipulate independently multiple producer resources (e.g. nitrogen, phosphorus, light), multiple herbivore taxa or guilds (e.g. vertebrates and invertebrates) and multiple trophic levels; and – in addition to measuring producer biomass – assess the responses of species diversity, community composition and nutrient status.","container-title":"Ecology Letters","DOI":"10.1111/j.1461-0248.2008.01192.x","ISSN":"1461-0248","issue":"7","journalAbbreviation":"Ecol Lett","language":"en","license":"© 2008 Blackwell Publishing Ltd/CNRS","note":"_eprint: https://onlinelibrary.wiley.com/doi/pdf/10.1111/j.1461-0248.2008.01192.x","page":"740-755","source":"Wiley Online Library","title":"A cross-system synthesis of consumer and nutrient resource control on producer biomass","volume":"11","author":[{"family":"Gruner","given":"Daniel S."},{"family":"Smith","given":"Jennifer E."},{"family":"Seabloom","given":"Eric W."},{"family":"Sandin","given":"Stuart A."},{"family":"Ngai","given":"Jacqueline T."},{"family":"Hillebrand","given":"Helmut"},{"family":"Harpole","given":"W. Stanley"},{"family":"Elser","given":"James J."},{"family":"Cleland","given":"Elsa E."},{"family":"Bracken","given":"Matthew E. S."},{"family":"Borer","given":"Elizabeth T."},{"family":"Bolker","given":"Benjamin M."}],"issued":{"date-parts":[["2008"]]}}}],"schema":"https://github.com/citation-style-language/schema/raw/master/csl-citation.json"} </w:instrText>
+      </w:r>
+      <w:r>
+        <w:rPr>
+          <w:rFonts w:ascii="Times New Roman" w:eastAsia="Times New Roman" w:hAnsi="Times New Roman" w:cs="Times New Roman"/>
+          <w:color w:val="000000"/>
+        </w:rPr>
+        <w:fldChar w:fldCharType="separate"/>
+      </w:r>
+      <w:r>
+        <w:rPr>
+          <w:rFonts w:ascii="Times New Roman" w:eastAsia="Times New Roman" w:hAnsi="Times New Roman" w:cs="Times New Roman"/>
+          <w:noProof/>
+          <w:color w:val="000000"/>
+        </w:rPr>
+        <w:t>(Gruner et al., 2008)</w:t>
+      </w:r>
+      <w:r>
+        <w:rPr>
+          <w:rFonts w:ascii="Times New Roman" w:eastAsia="Times New Roman" w:hAnsi="Times New Roman" w:cs="Times New Roman"/>
+          <w:color w:val="000000"/>
+        </w:rPr>
+        <w:fldChar w:fldCharType="end"/>
+      </w:r>
+      <w:r>
+        <w:rPr>
+          <w:rFonts w:ascii="Times New Roman" w:eastAsia="Times New Roman" w:hAnsi="Times New Roman" w:cs="Times New Roman"/>
+          <w:color w:val="000000"/>
+        </w:rPr>
+        <w:t>.</w:t>
+      </w:r>
+      <w:r>
+        <w:rPr>
+          <w:rFonts w:ascii="Times New Roman" w:eastAsia="Times New Roman" w:hAnsi="Times New Roman" w:cs="Times New Roman"/>
+          <w:color w:val="000000"/>
+        </w:rPr>
+        <w:t xml:space="preserve"> Although ecologists historically focused on external, abiotic sources of nutrients as drivers of variability in nutrient availability, </w:t>
+      </w:r>
+      <w:r>
+        <w:rPr>
+          <w:rFonts w:ascii="Times New Roman" w:eastAsia="Times New Roman" w:hAnsi="Times New Roman" w:cs="Times New Roman"/>
+          <w:color w:val="000000"/>
+        </w:rPr>
+        <w:t>there is now substantial evidence that c</w:t>
+      </w:r>
+      <w:r>
+        <w:rPr>
+          <w:rFonts w:ascii="Times New Roman" w:eastAsia="Times New Roman" w:hAnsi="Times New Roman" w:cs="Times New Roman"/>
+          <w:color w:val="000000"/>
+        </w:rPr>
+        <w:t>onsumers contribute to bottom-up effects via a process termed consumer-mediated nutrient cycling (CNC), through which the metabolic waste products (</w:t>
+      </w:r>
+      <w:proofErr w:type="spellStart"/>
+      <w:r>
+        <w:rPr>
+          <w:rFonts w:ascii="Times New Roman" w:eastAsia="Times New Roman" w:hAnsi="Times New Roman" w:cs="Times New Roman"/>
+          <w:color w:val="000000"/>
+        </w:rPr>
+        <w:t>ie</w:t>
+      </w:r>
+      <w:proofErr w:type="spellEnd"/>
+      <w:r>
+        <w:rPr>
+          <w:rFonts w:ascii="Times New Roman" w:eastAsia="Times New Roman" w:hAnsi="Times New Roman" w:cs="Times New Roman"/>
+          <w:color w:val="000000"/>
+        </w:rPr>
+        <w:t xml:space="preserve">. excretion) of </w:t>
+      </w:r>
+      <w:r>
+        <w:rPr>
+          <w:rFonts w:ascii="Times New Roman" w:eastAsia="Times New Roman" w:hAnsi="Times New Roman" w:cs="Times New Roman"/>
+          <w:color w:val="000000"/>
+        </w:rPr>
+        <w:t>animals</w:t>
+      </w:r>
+      <w:r>
+        <w:rPr>
+          <w:rFonts w:ascii="Times New Roman" w:eastAsia="Times New Roman" w:hAnsi="Times New Roman" w:cs="Times New Roman"/>
+          <w:color w:val="000000"/>
+        </w:rPr>
+        <w:t xml:space="preserve"> fertilize primary producers</w:t>
+      </w:r>
+      <w:r>
+        <w:rPr>
+          <w:rFonts w:ascii="Times New Roman" w:eastAsia="Times New Roman" w:hAnsi="Times New Roman" w:cs="Times New Roman"/>
+          <w:color w:val="000000"/>
+        </w:rPr>
+        <w:t xml:space="preserve"> </w:t>
+      </w:r>
+      <w:r>
+        <w:rPr>
+          <w:rFonts w:ascii="Times New Roman" w:eastAsia="Times New Roman" w:hAnsi="Times New Roman" w:cs="Times New Roman"/>
+          <w:color w:val="000000"/>
+        </w:rPr>
+        <w:fldChar w:fldCharType="begin"/>
+      </w:r>
+      <w:r>
+        <w:rPr>
+          <w:rFonts w:ascii="Times New Roman" w:eastAsia="Times New Roman" w:hAnsi="Times New Roman" w:cs="Times New Roman"/>
+          <w:color w:val="000000"/>
+        </w:rPr>
+        <w:instrText xml:space="preserve"> ADDIN ZOTERO_ITEM CSL_CITATION {"citationID":"ufwmDF7E","properties":{"formattedCitation":"(Allgeier et al., 2017)","plainCitation":"(Allgeier et al., 2017)","noteIndex":0},"citationItems":[{"id":1353,"uris":["http://zotero.org/users/local/idKDtb7T/items/MX8X9VD8"],"itemData":{"id":1353,"type":"article-journal","abstract":"Humans have drastically altered the abundance of animals in marine ecosystems via exploitation. Reduced abundance can destabilize food webs, leading to cascading indirect effects that dramatically reorganize community structure and shift ecosystem function. However, the additional implications of these top-down changes for biogeochemical cycles via consumer-mediated nutrient dynamics (CND) are often overlooked in marine systems, particularly in coastal areas. Here, we review research that underscores the importance of this bottom-up control at local, regional, and global scales in coastal marine ecosystems, and the potential implications of anthropogenic change to fundamentally alter these processes. We focus attention on the two primary ways consumers affect nutrient dynamics, with emphasis on implications for the nutrient capacity of ecosystems: (1) the storage and retention of nutrients in biomass, and (2) the supply of nutrients via excretion and egestion. Nutrient storage in consumer biomass may be especially important in many marine ecosystems because consumers, as opposed to producers, often dominate organismal biomass. As for nutrient supply, we emphasize how consumers enhance primary production through both press and pulse dynamics. Looking forward, we explore the importance of CDN for improving theory (e.g., ecological stoichiometry, metabolic theory, and biodiversity–ecosystem function relationships), all in the context of global environmental change. Increasing research focus on CND will likely transform our perspectives on how consumers affect the functioning of marine ecosystems.","container-title":"Global Change Biology","DOI":"10.1111/gcb.13625","ISSN":"1365-2486","issue":"6","journalAbbreviation":"Glob Change Biol","language":"en","note":"_eprint: https://onlinelibrary.wiley.com/doi/pdf/10.1111/gcb.13625","page":"2166-2178","source":"Wiley Online Library","title":"Animal pee in the sea: consumer-mediated nutrient dynamics in the world's changing oceans","title-short":"Animal pee in the sea","volume":"23","author":[{"family":"Allgeier","given":"Jacob E."},{"family":"Burkepile","given":"Deron E."},{"family":"Layman","given":"Craig A."}],"issued":{"date-parts":[["2017"]]}}}],"schema":"https://github.com/citation-style-language/schema/raw/master/csl-citation.json"} </w:instrText>
+      </w:r>
+      <w:r>
+        <w:rPr>
+          <w:rFonts w:ascii="Times New Roman" w:eastAsia="Times New Roman" w:hAnsi="Times New Roman" w:cs="Times New Roman"/>
+          <w:color w:val="000000"/>
+        </w:rPr>
+        <w:fldChar w:fldCharType="separate"/>
+      </w:r>
+      <w:r>
+        <w:rPr>
+          <w:rFonts w:ascii="Times New Roman" w:eastAsia="Times New Roman" w:hAnsi="Times New Roman" w:cs="Times New Roman"/>
+          <w:noProof/>
+          <w:color w:val="000000"/>
+        </w:rPr>
+        <w:t>(Allgeier et al., 2017)</w:t>
+      </w:r>
+      <w:r>
+        <w:rPr>
+          <w:rFonts w:ascii="Times New Roman" w:eastAsia="Times New Roman" w:hAnsi="Times New Roman" w:cs="Times New Roman"/>
+          <w:color w:val="000000"/>
+        </w:rPr>
+        <w:fldChar w:fldCharType="end"/>
+      </w:r>
+      <w:r>
+        <w:rPr>
+          <w:rFonts w:ascii="Times New Roman" w:eastAsia="Times New Roman" w:hAnsi="Times New Roman" w:cs="Times New Roman"/>
+          <w:color w:val="000000"/>
+        </w:rPr>
+        <w:t>.</w:t>
+      </w:r>
+      <w:r>
+        <w:rPr>
+          <w:rFonts w:ascii="Times New Roman" w:eastAsia="Times New Roman" w:hAnsi="Times New Roman" w:cs="Times New Roman"/>
+          <w:color w:val="000000"/>
+        </w:rPr>
+        <w:t xml:space="preserve"> </w:t>
+      </w:r>
+      <w:commentRangeStart w:id="6"/>
+      <w:r>
+        <w:rPr>
+          <w:rFonts w:ascii="Times New Roman" w:eastAsia="Times New Roman" w:hAnsi="Times New Roman" w:cs="Times New Roman"/>
+          <w:color w:val="000000"/>
+        </w:rPr>
+        <w:t>However,</w:t>
+      </w:r>
+      <w:commentRangeEnd w:id="6"/>
+      <w:r>
+        <w:rPr>
+          <w:rStyle w:val="CommentReference"/>
+        </w:rPr>
+        <w:commentReference w:id="6"/>
+      </w:r>
+      <w:r>
+        <w:rPr>
+          <w:rFonts w:ascii="Times New Roman" w:eastAsia="Times New Roman" w:hAnsi="Times New Roman" w:cs="Times New Roman"/>
+          <w:color w:val="000000"/>
+        </w:rPr>
+        <w:t xml:space="preserve"> the relative importance of regenerated nutrients in contributing to meaningful variation across spatial and temporal scales remains to be seen. </w:t>
+      </w:r>
+      <w:commentRangeStart w:id="7"/>
+      <w:r>
+        <w:rPr>
+          <w:rFonts w:ascii="Times New Roman" w:eastAsia="Times New Roman" w:hAnsi="Times New Roman" w:cs="Times New Roman"/>
+          <w:color w:val="000000"/>
+        </w:rPr>
+        <w:t>Therefore</w:t>
+      </w:r>
+      <w:commentRangeEnd w:id="7"/>
+      <w:r>
+        <w:rPr>
+          <w:rStyle w:val="CommentReference"/>
+        </w:rPr>
+        <w:commentReference w:id="7"/>
+      </w:r>
+      <w:r>
+        <w:rPr>
+          <w:rFonts w:ascii="Times New Roman" w:eastAsia="Times New Roman" w:hAnsi="Times New Roman" w:cs="Times New Roman"/>
+          <w:color w:val="000000"/>
+        </w:rPr>
+        <w:t>, identifying the contexts under which regenerated nutrients contribute toward large- to small-scale variation in nutrient supply and therefore bottom-up control remains an active area of research</w:t>
+      </w:r>
+      <w:r>
+        <w:rPr>
+          <w:rFonts w:ascii="Times New Roman" w:eastAsia="Times New Roman" w:hAnsi="Times New Roman" w:cs="Times New Roman"/>
+          <w:color w:val="000000"/>
+        </w:rPr>
+        <w:t xml:space="preserve"> </w:t>
+      </w:r>
+      <w:proofErr w:type="spellStart"/>
+      <w:r>
+        <w:rPr>
+          <w:rFonts w:ascii="Times New Roman" w:eastAsia="Times New Roman" w:hAnsi="Times New Roman" w:cs="Times New Roman"/>
+          <w:color w:val="000000"/>
+        </w:rPr>
+        <w:t>res</w:t>
+      </w:r>
+      <w:commentRangeStart w:id="8"/>
+      <w:r>
+        <w:rPr>
+          <w:rFonts w:ascii="Times New Roman" w:eastAsia="Times New Roman" w:hAnsi="Times New Roman" w:cs="Times New Roman"/>
+          <w:color w:val="000000"/>
+        </w:rPr>
+        <w:t>e</w:t>
+      </w:r>
+      <w:r>
+        <w:rPr>
+          <w:rStyle w:val="CommentReference"/>
+        </w:rPr>
+        <w:commentReference w:id="9"/>
+      </w:r>
+      <w:commentRangeEnd w:id="8"/>
+      <w:r>
+        <w:rPr>
+          <w:rFonts w:ascii="Times New Roman" w:eastAsia="Times New Roman" w:hAnsi="Times New Roman" w:cs="Times New Roman"/>
+          <w:color w:val="000000"/>
+        </w:rPr>
+        <w:t>arch</w:t>
+      </w:r>
+      <w:proofErr w:type="spellEnd"/>
+      <w:r>
+        <w:rPr>
+          <w:rStyle w:val="CommentReference"/>
+        </w:rPr>
+        <w:commentReference w:id="8"/>
+      </w:r>
+      <w:r>
+        <w:rPr>
+          <w:rFonts w:ascii="Times New Roman" w:eastAsia="Times New Roman" w:hAnsi="Times New Roman" w:cs="Times New Roman"/>
+          <w:color w:val="000000"/>
+        </w:rPr>
+        <w:t xml:space="preserve"> (</w:t>
       </w:r>
       <w:r>
         <w:rPr>
@@ -997,243 +1306,14 @@
           <w:color w:val="000000"/>
           <w:highlight w:val="yellow"/>
         </w:rPr>
-        <w:t>(CITE)</w:t>
-      </w:r>
-      <w:r>
-        <w:rPr>
-          <w:rFonts w:ascii="Times New Roman" w:eastAsia="Times New Roman" w:hAnsi="Times New Roman" w:cs="Times New Roman"/>
-          <w:color w:val="000000"/>
-        </w:rPr>
-        <w:t xml:space="preserve">, </w:t>
-      </w:r>
-      <w:r>
-        <w:rPr>
-          <w:rFonts w:ascii="Times New Roman" w:eastAsia="Times New Roman" w:hAnsi="Times New Roman" w:cs="Times New Roman"/>
-          <w:color w:val="000000"/>
-        </w:rPr>
-        <w:t xml:space="preserve">variation in nutrient availability </w:t>
-      </w:r>
-      <w:r>
-        <w:rPr>
-          <w:rFonts w:ascii="Times New Roman" w:eastAsia="Times New Roman" w:hAnsi="Times New Roman" w:cs="Times New Roman"/>
-          <w:color w:val="000000"/>
-        </w:rPr>
-        <w:t>contribut</w:t>
-      </w:r>
-      <w:r>
-        <w:rPr>
-          <w:rFonts w:ascii="Times New Roman" w:eastAsia="Times New Roman" w:hAnsi="Times New Roman" w:cs="Times New Roman"/>
-          <w:color w:val="000000"/>
-        </w:rPr>
-        <w:t>es</w:t>
-      </w:r>
-      <w:r>
-        <w:rPr>
-          <w:rFonts w:ascii="Times New Roman" w:eastAsia="Times New Roman" w:hAnsi="Times New Roman" w:cs="Times New Roman"/>
-          <w:color w:val="000000"/>
-        </w:rPr>
-        <w:t xml:space="preserve"> to a mosaic of diverse assemblages across small and large scales </w:t>
-      </w:r>
-      <w:r>
-        <w:rPr>
-          <w:rFonts w:ascii="Times New Roman" w:eastAsia="Times New Roman" w:hAnsi="Times New Roman" w:cs="Times New Roman"/>
-          <w:color w:val="000000"/>
-          <w:highlight w:val="yellow"/>
-        </w:rPr>
-        <w:t>(CITE)</w:t>
-      </w:r>
-      <w:r>
-        <w:rPr>
-          <w:rFonts w:ascii="Times New Roman" w:eastAsia="Times New Roman" w:hAnsi="Times New Roman" w:cs="Times New Roman"/>
-          <w:color w:val="000000"/>
-        </w:rPr>
-        <w:t>.</w:t>
-      </w:r>
-      <w:r>
-        <w:rPr>
-          <w:rFonts w:ascii="Times New Roman" w:eastAsia="Times New Roman" w:hAnsi="Times New Roman" w:cs="Times New Roman"/>
-          <w:color w:val="000000"/>
-        </w:rPr>
-        <w:t xml:space="preserve"> In some cases, these </w:t>
-      </w:r>
-      <w:r>
-        <w:rPr>
-          <w:rFonts w:ascii="Times New Roman" w:eastAsia="Times New Roman" w:hAnsi="Times New Roman" w:cs="Times New Roman"/>
-          <w:color w:val="000000"/>
-        </w:rPr>
-        <w:t>resource-limited</w:t>
-      </w:r>
-      <w:r>
-        <w:rPr>
-          <w:rFonts w:ascii="Times New Roman" w:eastAsia="Times New Roman" w:hAnsi="Times New Roman" w:cs="Times New Roman"/>
-          <w:color w:val="000000"/>
-        </w:rPr>
-        <w:t xml:space="preserve"> effects can propagate up the food chain and substantially structure ecosystem composition and dynamics, exceeding even the impacts of top-down control </w:t>
-      </w:r>
-      <w:r>
-        <w:rPr>
-          <w:rFonts w:ascii="Times New Roman" w:eastAsia="Times New Roman" w:hAnsi="Times New Roman" w:cs="Times New Roman"/>
-          <w:color w:val="000000"/>
-        </w:rPr>
-        <w:fldChar w:fldCharType="begin"/>
-      </w:r>
-      <w:r>
-        <w:rPr>
-          <w:rFonts w:ascii="Times New Roman" w:eastAsia="Times New Roman" w:hAnsi="Times New Roman" w:cs="Times New Roman"/>
-          <w:color w:val="000000"/>
-        </w:rPr>
-        <w:instrText xml:space="preserve"> ADDIN ZOTERO_ITEM CSL_CITATION {"citationID":"zIHi6aKJ","properties":{"formattedCitation":"(Gruner et al., 2008)","plainCitation":"(Gruner et al., 2008)","noteIndex":0},"citationItems":[{"id":1499,"uris":["http://zotero.org/users/local/idKDtb7T/items/UPI64LJR"],"itemData":{"id":1499,"type":"article-journal","abstract":"Nutrient availability and herbivory control the biomass of primary producer communities to varying degrees across ecosystems. Ecological theory, individual experiments in many different systems, and system-specific quantitative reviews have suggested that (i) bottom–up control is pervasive but top–down control is more influential in aquatic habitats relative to terrestrial systems and (ii) bottom–up and top–down forces are interdependent, with statistical interactions that synergize or dampen relative influences on producer biomass. We used simple dynamic models to review ecological mechanisms that generate independent vs. interactive responses of community-level biomass. We calibrated these mechanistic predictions with the metrics of factorial meta-analysis and tested their prevalence across freshwater, marine and terrestrial ecosystems with a comprehensive meta-analysis of 191 factorial manipulations of herbivores and nutrients. Our analysis showed that producer community biomass increased with fertilization across all systems, although increases were greatest in freshwater habitats. Herbivore removal generally increased producer biomass in both freshwater and marine systems, but effects were inconsistent on land. With the exception of marine temperate rocky reef systems that showed positive synergism of nutrient enrichment and herbivore removal, experimental studies showed limited support for statistical interactions between nutrient and herbivory treatments on producer biomass. Top–down control of herbivores, compensatory behaviour of multiple herbivore guilds, spatial and temporal heterogeneity of interactions, and herbivore-mediated nutrient recycling may lower the probability of consistent interactive effects on producer biomass. Continuing studies should expand the temporal and spatial scales of experiments, particularly in understudied terrestrial systems; broaden factorial designs to manipulate independently multiple producer resources (e.g. nitrogen, phosphorus, light), multiple herbivore taxa or guilds (e.g. vertebrates and invertebrates) and multiple trophic levels; and – in addition to measuring producer biomass – assess the responses of species diversity, community composition and nutrient status.","container-title":"Ecology Letters","DOI":"10.1111/j.1461-0248.2008.01192.x","ISSN":"1461-0248","issue":"7","journalAbbreviation":"Ecol Lett","language":"en","license":"© 2008 Blackwell Publishing Ltd/CNRS","note":"_eprint: https://onlinelibrary.wiley.com/doi/pdf/10.1111/j.1461-0248.2008.01192.x","page":"740-755","source":"Wiley Online Library","title":"A cross-system synthesis of consumer and nutrient resource control on producer biomass","volume":"11","author":[{"family":"Gruner","given":"Daniel S."},{"family":"Smith","given":"Jennifer E."},{"family":"Seabloom","given":"Eric W."},{"family":"Sandin","given":"Stuart A."},{"family":"Ngai","given":"Jacqueline T."},{"family":"Hillebrand","given":"Helmut"},{"family":"Harpole","given":"W. Stanley"},{"family":"Elser","given":"James J."},{"family":"Cleland","given":"Elsa E."},{"family":"Bracken","given":"Matthew E. S."},{"family":"Borer","given":"Elizabeth T."},{"family":"Bolker","given":"Benjamin M."}],"issued":{"date-parts":[["2008"]]}}}],"schema":"https://github.com/citation-style-language/schema/raw/master/csl-citation.json"} </w:instrText>
-      </w:r>
-      <w:r>
-        <w:rPr>
-          <w:rFonts w:ascii="Times New Roman" w:eastAsia="Times New Roman" w:hAnsi="Times New Roman" w:cs="Times New Roman"/>
-          <w:color w:val="000000"/>
-        </w:rPr>
-        <w:fldChar w:fldCharType="separate"/>
-      </w:r>
-      <w:r>
-        <w:rPr>
-          <w:rFonts w:ascii="Times New Roman" w:eastAsia="Times New Roman" w:hAnsi="Times New Roman" w:cs="Times New Roman"/>
-          <w:noProof/>
-          <w:color w:val="000000"/>
-        </w:rPr>
-        <w:t>(Gruner et al., 2008)</w:t>
-      </w:r>
-      <w:r>
-        <w:rPr>
-          <w:rFonts w:ascii="Times New Roman" w:eastAsia="Times New Roman" w:hAnsi="Times New Roman" w:cs="Times New Roman"/>
-          <w:color w:val="000000"/>
-        </w:rPr>
-        <w:fldChar w:fldCharType="end"/>
-      </w:r>
-      <w:r>
-        <w:rPr>
-          <w:rFonts w:ascii="Times New Roman" w:eastAsia="Times New Roman" w:hAnsi="Times New Roman" w:cs="Times New Roman"/>
-          <w:color w:val="000000"/>
-        </w:rPr>
-        <w:t xml:space="preserve">. However, in some cases bottom-up effects are difficult to detect, and top-down ecosystem control seems more likely </w:t>
-      </w:r>
-      <w:r>
-        <w:rPr>
-          <w:rFonts w:ascii="Times New Roman" w:eastAsia="Times New Roman" w:hAnsi="Times New Roman" w:cs="Times New Roman"/>
-          <w:color w:val="000000"/>
-          <w:highlight w:val="yellow"/>
-        </w:rPr>
-        <w:t>(CITE)</w:t>
-      </w:r>
-      <w:r>
-        <w:rPr>
-          <w:rFonts w:ascii="Times New Roman" w:eastAsia="Times New Roman" w:hAnsi="Times New Roman" w:cs="Times New Roman"/>
-          <w:color w:val="000000"/>
-        </w:rPr>
-        <w:t>.</w:t>
-      </w:r>
-      <w:r>
-        <w:t xml:space="preserve"> </w:t>
-      </w:r>
-      <w:r>
-        <w:rPr>
-          <w:rFonts w:ascii="Times New Roman" w:eastAsia="Times New Roman" w:hAnsi="Times New Roman" w:cs="Times New Roman"/>
-          <w:color w:val="000000"/>
-        </w:rPr>
-        <w:t xml:space="preserve">Identifying the contexts under which these bottom-up effects contribute meaningfully to ecosystem structure remains an active area of research </w:t>
-      </w:r>
-      <w:r>
-        <w:rPr>
-          <w:rFonts w:ascii="Times New Roman" w:eastAsia="Times New Roman" w:hAnsi="Times New Roman" w:cs="Times New Roman"/>
-          <w:color w:val="000000"/>
-          <w:highlight w:val="yellow"/>
-        </w:rPr>
-        <w:t>(CITE)</w:t>
-      </w:r>
-      <w:r>
-        <w:rPr>
-          <w:rFonts w:ascii="Times New Roman" w:eastAsia="Times New Roman" w:hAnsi="Times New Roman" w:cs="Times New Roman"/>
-          <w:color w:val="000000"/>
-        </w:rPr>
-        <w:t xml:space="preserve">. Therefore, </w:t>
-      </w:r>
-      <w:r>
-        <w:rPr>
-          <w:rFonts w:ascii="Times New Roman" w:eastAsia="Times New Roman" w:hAnsi="Times New Roman" w:cs="Times New Roman"/>
-          <w:color w:val="000000"/>
-        </w:rPr>
-        <w:t xml:space="preserve">elucidating </w:t>
-      </w:r>
-      <w:r>
-        <w:rPr>
-          <w:rFonts w:ascii="Times New Roman" w:eastAsia="Times New Roman" w:hAnsi="Times New Roman" w:cs="Times New Roman"/>
-          <w:color w:val="000000"/>
-        </w:rPr>
-        <w:t xml:space="preserve">the scale of biologically relevant variation in nutrient availability is the first step towards identifying whether such variation </w:t>
-      </w:r>
-      <w:r>
-        <w:rPr>
-          <w:rFonts w:ascii="Times New Roman" w:eastAsia="Times New Roman" w:hAnsi="Times New Roman" w:cs="Times New Roman"/>
-          <w:color w:val="000000"/>
-        </w:rPr>
-        <w:t>structures</w:t>
-      </w:r>
-      <w:r>
-        <w:rPr>
-          <w:rFonts w:ascii="Times New Roman" w:eastAsia="Times New Roman" w:hAnsi="Times New Roman" w:cs="Times New Roman"/>
-          <w:color w:val="000000"/>
-        </w:rPr>
-        <w:t xml:space="preserve"> primary productivity, and</w:t>
-      </w:r>
-      <w:r>
-        <w:rPr>
-          <w:rFonts w:ascii="Times New Roman" w:eastAsia="Times New Roman" w:hAnsi="Times New Roman" w:cs="Times New Roman"/>
-          <w:color w:val="000000"/>
-        </w:rPr>
-        <w:t xml:space="preserve"> thus </w:t>
-      </w:r>
-      <w:r>
-        <w:rPr>
-          <w:rFonts w:ascii="Times New Roman" w:eastAsia="Times New Roman" w:hAnsi="Times New Roman" w:cs="Times New Roman"/>
-          <w:color w:val="000000"/>
-        </w:rPr>
-        <w:t>propagates</w:t>
-      </w:r>
-      <w:r>
-        <w:rPr>
-          <w:rFonts w:ascii="Times New Roman" w:eastAsia="Times New Roman" w:hAnsi="Times New Roman" w:cs="Times New Roman"/>
-          <w:color w:val="000000"/>
-        </w:rPr>
-        <w:t xml:space="preserve"> up food chains to structure </w:t>
-      </w:r>
-      <w:commentRangeStart w:id="6"/>
-      <w:commentRangeStart w:id="7"/>
-      <w:r>
-        <w:rPr>
-          <w:rFonts w:ascii="Times New Roman" w:eastAsia="Times New Roman" w:hAnsi="Times New Roman" w:cs="Times New Roman"/>
-          <w:color w:val="000000"/>
-        </w:rPr>
-        <w:t>ecosystems</w:t>
-      </w:r>
-      <w:commentRangeEnd w:id="6"/>
-      <w:r>
-        <w:rPr>
-          <w:rStyle w:val="CommentReference"/>
-        </w:rPr>
-        <w:commentReference w:id="6"/>
-      </w:r>
-      <w:commentRangeEnd w:id="7"/>
-      <w:r>
-        <w:rPr>
-          <w:rStyle w:val="CommentReference"/>
-        </w:rPr>
-        <w:commentReference w:id="7"/>
-      </w:r>
-      <w:r>
-        <w:rPr>
-          <w:rFonts w:ascii="Times New Roman" w:eastAsia="Times New Roman" w:hAnsi="Times New Roman" w:cs="Times New Roman"/>
-          <w:color w:val="000000"/>
-        </w:rPr>
-        <w:t>.</w:t>
-      </w:r>
-      <w:r>
-        <w:t xml:space="preserve"> </w:t>
+        <w:t>CITE?</w:t>
+      </w:r>
+      <w:r>
+        <w:rPr>
+          <w:rFonts w:ascii="Times New Roman" w:eastAsia="Times New Roman" w:hAnsi="Times New Roman" w:cs="Times New Roman"/>
+          <w:color w:val="000000"/>
+        </w:rPr>
+        <w:t>).</w:t>
       </w:r>
     </w:p>
     <w:p>
@@ -1274,12 +1354,78 @@
         </w:rPr>
         <w:tab/>
       </w:r>
-      <w:r>
-        <w:rPr>
-          <w:rFonts w:ascii="Times New Roman" w:eastAsia="Times New Roman" w:hAnsi="Times New Roman" w:cs="Times New Roman"/>
-          <w:color w:val="000000"/>
-        </w:rPr>
-        <w:t>Nutrient regeneration</w:t>
+      <w:commentRangeStart w:id="10"/>
+      <w:r>
+        <w:rPr>
+          <w:rFonts w:ascii="Times New Roman" w:eastAsia="Times New Roman" w:hAnsi="Times New Roman" w:cs="Times New Roman"/>
+          <w:color w:val="000000"/>
+        </w:rPr>
+        <w:t xml:space="preserve">On </w:t>
+      </w:r>
+      <w:commentRangeEnd w:id="10"/>
+      <w:r>
+        <w:rPr>
+          <w:rStyle w:val="CommentReference"/>
+        </w:rPr>
+        <w:commentReference w:id="10"/>
+      </w:r>
+      <w:r>
+        <w:rPr>
+          <w:rFonts w:ascii="Times New Roman" w:eastAsia="Times New Roman" w:hAnsi="Times New Roman" w:cs="Times New Roman"/>
+          <w:color w:val="000000"/>
+        </w:rPr>
+        <w:t>small</w:t>
+      </w:r>
+      <w:r>
+        <w:rPr>
+          <w:rFonts w:ascii="Times New Roman" w:eastAsia="Times New Roman" w:hAnsi="Times New Roman" w:cs="Times New Roman"/>
+          <w:color w:val="000000"/>
+        </w:rPr>
+        <w:t xml:space="preserve"> – </w:t>
+      </w:r>
+      <w:proofErr w:type="spellStart"/>
+      <w:r>
+        <w:rPr>
+          <w:rFonts w:ascii="Times New Roman" w:eastAsia="Times New Roman" w:hAnsi="Times New Roman" w:cs="Times New Roman"/>
+          <w:color w:val="000000"/>
+        </w:rPr>
+        <w:t>meso</w:t>
+      </w:r>
+      <w:proofErr w:type="spellEnd"/>
+      <w:r>
+        <w:rPr>
+          <w:rFonts w:ascii="Times New Roman" w:eastAsia="Times New Roman" w:hAnsi="Times New Roman" w:cs="Times New Roman"/>
+          <w:color w:val="000000"/>
+        </w:rPr>
+        <w:t>-</w:t>
+      </w:r>
+      <w:r>
+        <w:rPr>
+          <w:rFonts w:ascii="Times New Roman" w:eastAsia="Times New Roman" w:hAnsi="Times New Roman" w:cs="Times New Roman"/>
+          <w:color w:val="000000"/>
+        </w:rPr>
+        <w:t xml:space="preserve">scales, variability in </w:t>
+      </w:r>
+      <w:r>
+        <w:rPr>
+          <w:rFonts w:ascii="Times New Roman" w:eastAsia="Times New Roman" w:hAnsi="Times New Roman" w:cs="Times New Roman"/>
+          <w:color w:val="000000"/>
+        </w:rPr>
+        <w:t>nutrients supplied by animal excretion and egestion</w:t>
+      </w:r>
+      <w:r>
+        <w:rPr>
+          <w:rFonts w:ascii="Times New Roman" w:eastAsia="Times New Roman" w:hAnsi="Times New Roman" w:cs="Times New Roman"/>
+          <w:color w:val="000000"/>
+        </w:rPr>
+        <w:t xml:space="preserve"> stems from heterogeneity in consumers’ habitat use</w:t>
+      </w:r>
+      <w:r>
+        <w:rPr>
+          <w:rFonts w:ascii="Times New Roman" w:eastAsia="Times New Roman" w:hAnsi="Times New Roman" w:cs="Times New Roman"/>
+          <w:color w:val="000000"/>
+        </w:rPr>
+        <w:t>. For example, tropical</w:t>
       </w:r>
       <w:r>
         <w:rPr>
@@ -1293,42 +1439,35 @@
           <w:rFonts w:ascii="Times New Roman" w:eastAsia="Times New Roman" w:hAnsi="Times New Roman" w:cs="Times New Roman"/>
           <w:color w:val="000000"/>
         </w:rPr>
-        <w:t xml:space="preserve">by animals through a process termed </w:t>
-      </w:r>
-      <w:r>
-        <w:rPr>
-          <w:rFonts w:ascii="Times New Roman" w:eastAsia="Times New Roman" w:hAnsi="Times New Roman" w:cs="Times New Roman"/>
-          <w:color w:val="000000"/>
-        </w:rPr>
-        <w:t xml:space="preserve">consumer-mediated nutrient dynamics (CND) </w:t>
-      </w:r>
-      <w:r>
-        <w:rPr>
-          <w:rFonts w:ascii="Times New Roman" w:eastAsia="Times New Roman" w:hAnsi="Times New Roman" w:cs="Times New Roman"/>
-          <w:color w:val="000000"/>
-        </w:rPr>
-        <w:t>can contribute</w:t>
-      </w:r>
-      <w:r>
-        <w:rPr>
-          <w:rFonts w:ascii="Times New Roman" w:eastAsia="Times New Roman" w:hAnsi="Times New Roman" w:cs="Times New Roman"/>
-          <w:color w:val="000000"/>
-        </w:rPr>
-        <w:t xml:space="preserve"> substantially</w:t>
-      </w:r>
-      <w:r>
-        <w:rPr>
-          <w:rFonts w:ascii="Times New Roman" w:eastAsia="Times New Roman" w:hAnsi="Times New Roman" w:cs="Times New Roman"/>
-          <w:color w:val="000000"/>
-        </w:rPr>
-        <w:t xml:space="preserve"> to variation in nutrient availabilit</w:t>
-      </w:r>
-      <w:r>
-        <w:rPr>
-          <w:rFonts w:ascii="Times New Roman" w:eastAsia="Times New Roman" w:hAnsi="Times New Roman" w:cs="Times New Roman"/>
-          <w:color w:val="000000"/>
-        </w:rPr>
-        <w:t xml:space="preserve">y </w:t>
+        <w:t>coral</w:t>
+      </w:r>
+      <w:r>
+        <w:rPr>
+          <w:rFonts w:ascii="Times New Roman" w:eastAsia="Times New Roman" w:hAnsi="Times New Roman" w:cs="Times New Roman"/>
+          <w:color w:val="000000"/>
+        </w:rPr>
+        <w:t xml:space="preserve"> reefs provide habitat, shelter, and food sources </w:t>
+      </w:r>
+      <w:r>
+        <w:rPr>
+          <w:rFonts w:ascii="Times New Roman" w:eastAsia="Times New Roman" w:hAnsi="Times New Roman" w:cs="Times New Roman"/>
+          <w:color w:val="000000"/>
+        </w:rPr>
+        <w:t xml:space="preserve">which </w:t>
+      </w:r>
+      <w:r>
+        <w:rPr>
+          <w:rFonts w:ascii="Times New Roman" w:eastAsia="Times New Roman" w:hAnsi="Times New Roman" w:cs="Times New Roman"/>
+          <w:color w:val="000000"/>
+        </w:rPr>
+        <w:t>attract dense aggregations of consumers, and thus regenerated nutrients</w:t>
+      </w:r>
+      <w:r>
+        <w:rPr>
+          <w:rFonts w:ascii="Times New Roman" w:eastAsia="Times New Roman" w:hAnsi="Times New Roman" w:cs="Times New Roman"/>
+          <w:color w:val="000000"/>
+        </w:rPr>
+        <w:t xml:space="preserve"> </w:t>
       </w:r>
       <w:r>
         <w:rPr>
@@ -1342,7 +1481,7 @@
           <w:rFonts w:ascii="Times New Roman" w:eastAsia="Times New Roman" w:hAnsi="Times New Roman" w:cs="Times New Roman"/>
           <w:color w:val="000000"/>
         </w:rPr>
-        <w:instrText xml:space="preserve"> ADDIN ZOTERO_ITEM CSL_CITATION {"citationID":"aeIYztjI","properties":{"formattedCitation":"(Allgeier et al., 2017)","plainCitation":"(Allgeier et al., 2017)","noteIndex":0},"citationItems":[{"id":1353,"uris":["http://zotero.org/users/local/idKDtb7T/items/MX8X9VD8"],"itemData":{"id":1353,"type":"article-journal","abstract":"Humans have drastically altered the abundance of animals in marine ecosystems via exploitation. Reduced abundance can destabilize food webs, leading to cascading indirect effects that dramatically reorganize community structure and shift ecosystem function. However, the additional implications of these top-down changes for biogeochemical cycles via consumer-mediated nutrient dynamics (CND) are often overlooked in marine systems, particularly in coastal areas. Here, we review research that underscores the importance of this bottom-up control at local, regional, and global scales in coastal marine ecosystems, and the potential implications of anthropogenic change to fundamentally alter these processes. We focus attention on the two primary ways consumers affect nutrient dynamics, with emphasis on implications for the nutrient capacity of ecosystems: (1) the storage and retention of nutrients in biomass, and (2) the supply of nutrients via excretion and egestion. Nutrient storage in consumer biomass may be especially important in many marine ecosystems because consumers, as opposed to producers, often dominate organismal biomass. As for nutrient supply, we emphasize how consumers enhance primary production through both press and pulse dynamics. Looking forward, we explore the importance of CDN for improving theory (e.g., ecological stoichiometry, metabolic theory, and biodiversity–ecosystem function relationships), all in the context of global environmental change. Increasing research focus on CND will likely transform our perspectives on how consumers affect the functioning of marine ecosystems.","container-title":"Global Change Biology","DOI":"10.1111/gcb.13625","ISSN":"1365-2486","issue":"6","journalAbbreviation":"Glob Change Biol","language":"en","note":"_eprint: https://onlinelibrary.wiley.com/doi/pdf/10.1111/gcb.13625","page":"2166-2178","source":"Wiley Online Library","title":"Animal pee in the sea: consumer-mediated nutrient dynamics in the world's changing oceans","title-short":"Animal pee in the sea","volume":"23","author":[{"family":"Allgeier","given":"Jacob E."},{"family":"Burkepile","given":"Deron E."},{"family":"Layman","given":"Craig A."}],"issued":{"date-parts":[["2017"]]}}}],"schema":"https://github.com/citation-style-language/schema/raw/master/csl-citation.json"} </w:instrText>
+        <w:instrText xml:space="preserve"> ADDIN ZOTERO_ITEM CSL_CITATION {"citationID":"WBM3Wsjj","properties":{"formattedCitation":"(Archer et al., 2015; Shantz et al., 2015)","plainCitation":"(Archer et al., 2015; Shantz et al., 2015)","noteIndex":0},"citationItems":[{"id":1571,"uris":["http://zotero.org/users/local/idKDtb7T/items/7VECCZL7"],"itemData":{"id":1571,"type":"article-journal","container-title":"Coral Reefs","DOI":"10.1007/s00338-014-1208-4","ISSN":"0722-4028, 1432-0975","issue":"1","language":"en","page":"19-23","source":"Crossref","title":"Hot moments in spawning aggregations: implications for ecosystem-scale nutrient cycling","title-short":"Hot moments in spawning aggregations","volume":"34","author":[{"family":"Archer","given":"Stephanie K."},{"family":"Allgeier","given":"Jacob E."},{"family":"Semmens","given":"Brice X."},{"family":"Heppell","given":"Scott A."},{"family":"Pattengill-Semmens","given":"Christy V."},{"family":"Rosemond","given":"Amy D."},{"family":"Bush","given":"Phillippe G."},{"family":"McCoy","given":"Croy M."},{"family":"Johnson","given":"Bradley C."},{"family":"Layman","given":"Craig A."}],"issued":{"date-parts":[["2015",3]]}}},{"id":1365,"uris":["http://zotero.org/users/local/idKDtb7T/items/P3HIB4GN"],"itemData":{"id":1365,"type":"article-journal","abstract":"Animal-derived nutrients play an important role in structuring nutrient regimes within and between ecosystems. When animals undergo repetitive, aggregating behavior through time, they can create nutrient hotspots where rates of biogeochemical activity are higher than those found in the surrounding environment. In turn, these hotspots can influence ecosystem processes and community structure. We examined the potential for reef fishes from the family Haemulidae (grunts) to create nutrient hotspots and the potential impact of these hotspots on reef communities. To do so, we tracked the schooling locations of diurnally migrating grunts, which shelter at reef sites during the day but forage off reef each night, and measured the impact of these fish schools on benthic communities. We found that grunt schools showed a high degree of site fidelity, repeatedly returning to the same coral heads. These aggregations created nutrient hotspots around coral heads where nitrogen and phosphorus delivery was roughly 10 and 7 times the respective rates of delivery to structurally similar sites that lacked schools of these fishes. In turn, grazing rates of herbivorous fishes at grunt-derived hotspots were approximately 3 times those of sites where grunts were rare. These differences in nutrient delivery and grazing led to distinct benthic communities with higher cover of crustose coralline algae and less total algal abundance at grunt aggregation sites. Importantly, coral growth was roughly 1.5 times greater at grunt hotspots, likely due to the important nutrient subsidy. Our results suggest that schooling reef fish and their nutrient subsidies play an important role in mediating community structure on coral reefs and that overfishing may have important negative consequences on ecosystem functions. As such, management strategies must consider mesopredatory fishes in addition to current protection often offered to herbivores and top-tier predators. Furthermore, our results suggest that restoration strategies may benefit from focusing on providing structure for aggregating fishes on reefs with low topographic complexity or focusing the restoration of nursery raised corals around existing nutrient hotspots.","container-title":"Ecological Applications","DOI":"10.1890/14-2209.1","ISSN":"1939-5582","issue":"8","language":"en","license":"© 2015 by the Ecological Society of America","note":"_eprint: https://onlinelibrary.wiley.com/doi/pdf/10.1890/14-2209.1","page":"2142-2152","source":"Wiley Online Library","title":"Fish-derived nutrient hotspots shape coral reef benthic communities","volume":"25","author":[{"family":"Shantz","given":"Andrew A."},{"family":"Ladd","given":"Mark C."},{"family":"Schrack","given":"Elizabeth"},{"family":"Burkepile","given":"Deron E."}],"issued":{"date-parts":[["2015"]]}}}],"schema":"https://github.com/citation-style-language/schema/raw/master/csl-citation.json"} </w:instrText>
       </w:r>
       <w:r>
         <w:rPr>
@@ -1357,7 +1496,7 @@
           <w:noProof/>
           <w:color w:val="000000"/>
         </w:rPr>
-        <w:t>(Allgeier et al., 2017)</w:t>
+        <w:t>(Archer et al., 2015; Shantz et al., 2015)</w:t>
       </w:r>
       <w:r>
         <w:rPr>
@@ -1371,24 +1510,129 @@
           <w:rFonts w:ascii="Times New Roman" w:eastAsia="Times New Roman" w:hAnsi="Times New Roman" w:cs="Times New Roman"/>
           <w:color w:val="000000"/>
         </w:rPr>
-        <w:t>. On small</w:t>
-      </w:r>
-      <w:r>
-        <w:rPr>
-          <w:rFonts w:ascii="Times New Roman" w:eastAsia="Times New Roman" w:hAnsi="Times New Roman" w:cs="Times New Roman"/>
-          <w:color w:val="000000"/>
-        </w:rPr>
-        <w:t xml:space="preserve"> – </w:t>
-      </w:r>
-      <w:proofErr w:type="spellStart"/>
-      <w:r>
-        <w:rPr>
-          <w:rFonts w:ascii="Times New Roman" w:eastAsia="Times New Roman" w:hAnsi="Times New Roman" w:cs="Times New Roman"/>
-          <w:color w:val="000000"/>
-        </w:rPr>
-        <w:t>meso</w:t>
-      </w:r>
-      <w:proofErr w:type="spellEnd"/>
+        <w:t xml:space="preserve">. </w:t>
+      </w:r>
+      <w:r>
+        <w:rPr>
+          <w:rFonts w:ascii="Times New Roman" w:eastAsia="Times New Roman" w:hAnsi="Times New Roman" w:cs="Times New Roman"/>
+          <w:color w:val="000000"/>
+        </w:rPr>
+        <w:t>At the fine scale, individual heads of coral inhabited by schools of fish have higher concentrations of nutrients than neighboring uninhabited corals</w:t>
+      </w:r>
+      <w:r>
+        <w:rPr>
+          <w:rFonts w:ascii="Times New Roman" w:eastAsia="Times New Roman" w:hAnsi="Times New Roman" w:cs="Times New Roman"/>
+          <w:color w:val="000000"/>
+        </w:rPr>
+        <w:t xml:space="preserve"> </w:t>
+      </w:r>
+      <w:r>
+        <w:rPr>
+          <w:rFonts w:ascii="Times New Roman" w:eastAsia="Times New Roman" w:hAnsi="Times New Roman" w:cs="Times New Roman"/>
+          <w:color w:val="000000"/>
+        </w:rPr>
+        <w:fldChar w:fldCharType="begin"/>
+      </w:r>
+      <w:r>
+        <w:rPr>
+          <w:rFonts w:ascii="Times New Roman" w:eastAsia="Times New Roman" w:hAnsi="Times New Roman" w:cs="Times New Roman"/>
+          <w:color w:val="000000"/>
+        </w:rPr>
+        <w:instrText xml:space="preserve"> ADDIN ZOTERO_ITEM CSL_CITATION {"citationID":"KnHtRCLZ","properties":{"formattedCitation":"(Holbrook et al., 2008)","plainCitation":"(Holbrook et al., 2008)","noteIndex":0},"citationItems":[{"id":1505,"uris":["http://zotero.org/users/local/idKDtb7T/items/QZU4PKDJ"],"itemData":{"id":1505,"type":"article-journal","abstract":"Stony corals are the foundation species of tropical reefs, and their structures can harbor a diverse range of mutualist taxa that can confer important benefits, including provision of nutrients. Prominent among the associates of branching coral in the genus Pocillopora are groups of zooplanktivorous damselfishes that take refuge in the coral to avoid their predators. In field and laboratory experiments, we explored the effects of colonies of resident damselfishes on growth of their host corals. Laboratory studies revealed a positive relationship between biomass of fish and output of ammonium. In the field, levels of ammonium were significantly elevated in the water surrounding the branches of Pocillopora occupied by colonies of damselfish, particularly in time periods following active feeding by the fish. Experimental manipulation of the presence of fish on host corals during a month-long field experiment revealed that corals hosting fish grew significantly more than those that lacked fish, and coral growth was positively correlated with the biomass of resident fish. The Pocillopora colonies in the field experiment varied in the degree of openness of their branching structure, and dye studies indicated that this affected their ability to retain waterborne nutrients. Together with biomass of resident fish, colony openness explained 76% of the variation in coral growth rate during the experiment. Corals can exhibit considerable morphological variability, and mutualistic fish respond to colony architecture during habitat selection, with some species preferring more open-branched forms. This makes it likely that corals may face tradeoffs in attracting resident fish and in retaining the nutrients they provide.","container-title":"Marine Biology","DOI":"10.1007/s00227-008-1051-7","ISSN":"1432-1793","issue":"5","journalAbbreviation":"Mar Biol","language":"en","page":"521-530","source":"Springer Link","title":"Effects of sheltering fish on growth of their host corals","volume":"155","author":[{"family":"Holbrook","given":"Sally J."},{"family":"Brooks","given":"Andrew J."},{"family":"Schmitt","given":"Russell J."},{"family":"Stewart","given":"Hannah L."}],"issued":{"date-parts":[["2008",10,1]]}}}],"schema":"https://github.com/citation-style-language/schema/raw/master/csl-citation.json"} </w:instrText>
+      </w:r>
+      <w:r>
+        <w:rPr>
+          <w:rFonts w:ascii="Times New Roman" w:eastAsia="Times New Roman" w:hAnsi="Times New Roman" w:cs="Times New Roman"/>
+          <w:color w:val="000000"/>
+        </w:rPr>
+        <w:fldChar w:fldCharType="separate"/>
+      </w:r>
+      <w:r>
+        <w:rPr>
+          <w:rFonts w:ascii="Times New Roman" w:eastAsia="Times New Roman" w:hAnsi="Times New Roman" w:cs="Times New Roman"/>
+          <w:noProof/>
+          <w:color w:val="000000"/>
+        </w:rPr>
+        <w:t>(Holbrook et al., 2008)</w:t>
+      </w:r>
+      <w:r>
+        <w:rPr>
+          <w:rFonts w:ascii="Times New Roman" w:eastAsia="Times New Roman" w:hAnsi="Times New Roman" w:cs="Times New Roman"/>
+          <w:color w:val="000000"/>
+        </w:rPr>
+        <w:fldChar w:fldCharType="end"/>
+      </w:r>
+      <w:r>
+        <w:rPr>
+          <w:rFonts w:ascii="Times New Roman" w:eastAsia="Times New Roman" w:hAnsi="Times New Roman" w:cs="Times New Roman"/>
+          <w:color w:val="000000"/>
+        </w:rPr>
+        <w:t xml:space="preserve">. </w:t>
+      </w:r>
+      <w:r>
+        <w:rPr>
+          <w:rFonts w:ascii="Times New Roman" w:eastAsia="Times New Roman" w:hAnsi="Times New Roman" w:cs="Times New Roman"/>
+          <w:color w:val="000000"/>
+        </w:rPr>
+        <w:t>Diurnal</w:t>
+      </w:r>
+      <w:r>
+        <w:rPr>
+          <w:rFonts w:ascii="Times New Roman" w:eastAsia="Times New Roman" w:hAnsi="Times New Roman" w:cs="Times New Roman"/>
+          <w:color w:val="000000"/>
+        </w:rPr>
+        <w:t xml:space="preserve"> variation arises as fishes travel from their feeding grounds to nighttime hiding spots, transporting substantial quantities of nutrients with them </w:t>
+      </w:r>
+      <w:r>
+        <w:rPr>
+          <w:rFonts w:ascii="Times New Roman" w:eastAsia="Times New Roman" w:hAnsi="Times New Roman" w:cs="Times New Roman"/>
+          <w:color w:val="000000"/>
+        </w:rPr>
+        <w:fldChar w:fldCharType="begin"/>
+      </w:r>
+      <w:r>
+        <w:rPr>
+          <w:rFonts w:ascii="Times New Roman" w:eastAsia="Times New Roman" w:hAnsi="Times New Roman" w:cs="Times New Roman"/>
+          <w:color w:val="000000"/>
+        </w:rPr>
+        <w:instrText xml:space="preserve"> ADDIN ZOTERO_ITEM CSL_CITATION {"citationID":"rNAI5xOi","properties":{"formattedCitation":"(Meyer and Schultz, 1985)","plainCitation":"(Meyer and Schultz, 1985)","noteIndex":0},"citationItems":[{"id":1751,"uris":["http://zotero.org/users/local/idKDtb7T/items/MEDVA2WK"],"itemData":{"id":1751,"type":"article-journal","abstract":"Juvenile french and white grunts (Haemulon flavolineatum and Haemulon plumieri) rest over coral colonies during the day and feed only at night in surrounding seagrass beds. We examined the amount of nitrogen, phosphorus, particulate organic carbon, and calories which these fishes deposited over the coral colonies that were their resting sites. Weight-specific rates of nitrogen excretion by grunts decreased with increasing fish size. Rates of phosphorus excretion were not related to fish size. Excretory products were rich in nitrogen (molar N:P = 48), primarily ammonium, whereas fecal material was richer in phosphorus (N:P = 8). Feces leached over half of their phosphorus content within the first day. Half of the daily excretion and defecation occurred during the first 4 h after grunts returned to the reef, in which time they doubled the amount of $NH_4^+$ available to corals under calm conditions. Seasonal patterns of nutrient and particulate organic carbon (caloric) input to coral colonies varied with grunt biomass on the colony. The maximum input to colonies of Porites furcata from grunts occurred during August, which coincided with the time of highest coral growth rate. Grunts deposited an average of 164 and $251 mg m^-2 d^-1$ of particulate organic carbon (feces) on the P. furcata and Acropora palmata colonies over which they rested, and energy supplement to the colonies of 0.8 and $1.2 kcal m^-2 d^-1$. Rates of nutrient and organic matter input from grunts are comparable to or greater than rates observed in other naturally or artificially enriched ecosystems.","container-title":"Limnology and Oceanography","ISSN":"0024-3590","issue":"1","journalAbbreviation":"Limnol Oceanogr","page":"146-156","source":"JSTOR","title":"Migrating haemulid fishes as a source of nutrients and organic matter on coral reefs","volume":"30","author":[{"family":"Meyer","given":"Judy L."},{"family":"Schultz","given":"Eric T."}],"issued":{"date-parts":[["1985"]]}}}],"schema":"https://github.com/citation-style-language/schema/raw/master/csl-citation.json"} </w:instrText>
+      </w:r>
+      <w:r>
+        <w:rPr>
+          <w:rFonts w:ascii="Times New Roman" w:eastAsia="Times New Roman" w:hAnsi="Times New Roman" w:cs="Times New Roman"/>
+          <w:color w:val="000000"/>
+        </w:rPr>
+        <w:fldChar w:fldCharType="separate"/>
+      </w:r>
+      <w:r>
+        <w:rPr>
+          <w:rFonts w:ascii="Times New Roman" w:eastAsia="Times New Roman" w:hAnsi="Times New Roman" w:cs="Times New Roman"/>
+          <w:noProof/>
+          <w:color w:val="000000"/>
+        </w:rPr>
+        <w:t>(Meyer and Schultz, 1985)</w:t>
+      </w:r>
+      <w:r>
+        <w:rPr>
+          <w:rFonts w:ascii="Times New Roman" w:eastAsia="Times New Roman" w:hAnsi="Times New Roman" w:cs="Times New Roman"/>
+          <w:color w:val="000000"/>
+        </w:rPr>
+        <w:fldChar w:fldCharType="end"/>
+      </w:r>
+      <w:r>
+        <w:rPr>
+          <w:rFonts w:ascii="Times New Roman" w:eastAsia="Times New Roman" w:hAnsi="Times New Roman" w:cs="Times New Roman"/>
+          <w:color w:val="000000"/>
+        </w:rPr>
+        <w:t xml:space="preserve">. </w:t>
+      </w:r>
+      <w:r>
+        <w:rPr>
+          <w:rFonts w:ascii="Times New Roman" w:eastAsia="Times New Roman" w:hAnsi="Times New Roman" w:cs="Times New Roman"/>
+          <w:color w:val="000000"/>
+        </w:rPr>
+        <w:t>Large</w:t>
+      </w:r>
       <w:r>
         <w:rPr>
           <w:rFonts w:ascii="Times New Roman" w:eastAsia="Times New Roman" w:hAnsi="Times New Roman" w:cs="Times New Roman"/>
@@ -1401,28 +1645,29 @@
           <w:rFonts w:ascii="Times New Roman" w:eastAsia="Times New Roman" w:hAnsi="Times New Roman" w:cs="Times New Roman"/>
           <w:color w:val="000000"/>
         </w:rPr>
-        <w:t xml:space="preserve">scales, variability in </w:t>
-      </w:r>
-      <w:r>
-        <w:rPr>
-          <w:rFonts w:ascii="Times New Roman" w:eastAsia="Times New Roman" w:hAnsi="Times New Roman" w:cs="Times New Roman"/>
-          <w:color w:val="000000"/>
-        </w:rPr>
-        <w:t>nutrients supplied by animal excretion and egestion</w:t>
-      </w:r>
-      <w:r>
-        <w:rPr>
-          <w:rFonts w:ascii="Times New Roman" w:eastAsia="Times New Roman" w:hAnsi="Times New Roman" w:cs="Times New Roman"/>
-          <w:color w:val="000000"/>
-        </w:rPr>
-        <w:t xml:space="preserve"> stems from heterogeneity in consumers’ habitat use</w:t>
-      </w:r>
-      <w:r>
-        <w:rPr>
-          <w:rFonts w:ascii="Times New Roman" w:eastAsia="Times New Roman" w:hAnsi="Times New Roman" w:cs="Times New Roman"/>
-          <w:color w:val="000000"/>
-        </w:rPr>
-        <w:t>. For example, tropical</w:t>
+        <w:t xml:space="preserve">scale temporal and spatial variation can arise from the </w:t>
+      </w:r>
+      <w:r>
+        <w:rPr>
+          <w:rFonts w:ascii="Times New Roman" w:eastAsia="Times New Roman" w:hAnsi="Times New Roman" w:cs="Times New Roman"/>
+          <w:color w:val="000000"/>
+        </w:rPr>
+        <w:lastRenderedPageBreak/>
+        <w:t>migration of m</w:t>
+      </w:r>
+      <w:r>
+        <w:rPr>
+          <w:rFonts w:ascii="Times New Roman" w:eastAsia="Times New Roman" w:hAnsi="Times New Roman" w:cs="Times New Roman"/>
+          <w:color w:val="000000"/>
+        </w:rPr>
+        <w:t>egafauna</w:t>
+      </w:r>
+      <w:r>
+        <w:rPr>
+          <w:rFonts w:ascii="Times New Roman" w:eastAsia="Times New Roman" w:hAnsi="Times New Roman" w:cs="Times New Roman"/>
+          <w:color w:val="000000"/>
+        </w:rPr>
+        <w:t>;</w:t>
       </w:r>
       <w:r>
         <w:rPr>
@@ -1436,28 +1681,28 @@
           <w:rFonts w:ascii="Times New Roman" w:eastAsia="Times New Roman" w:hAnsi="Times New Roman" w:cs="Times New Roman"/>
           <w:color w:val="000000"/>
         </w:rPr>
-        <w:t>coral</w:t>
-      </w:r>
-      <w:r>
-        <w:rPr>
-          <w:rFonts w:ascii="Times New Roman" w:eastAsia="Times New Roman" w:hAnsi="Times New Roman" w:cs="Times New Roman"/>
-          <w:color w:val="000000"/>
-        </w:rPr>
-        <w:t xml:space="preserve"> reefs provide habitat, shelter, and food sources </w:t>
-      </w:r>
-      <w:r>
-        <w:rPr>
-          <w:rFonts w:ascii="Times New Roman" w:eastAsia="Times New Roman" w:hAnsi="Times New Roman" w:cs="Times New Roman"/>
-          <w:color w:val="000000"/>
-        </w:rPr>
-        <w:t xml:space="preserve">which </w:t>
-      </w:r>
-      <w:r>
-        <w:rPr>
-          <w:rFonts w:ascii="Times New Roman" w:eastAsia="Times New Roman" w:hAnsi="Times New Roman" w:cs="Times New Roman"/>
-          <w:color w:val="000000"/>
-        </w:rPr>
-        <w:t>attract dense aggregations of consumers, and thus regenerated nutrients</w:t>
+        <w:t>whales transport</w:t>
+      </w:r>
+      <w:r>
+        <w:rPr>
+          <w:rFonts w:ascii="Times New Roman" w:eastAsia="Times New Roman" w:hAnsi="Times New Roman" w:cs="Times New Roman"/>
+          <w:color w:val="000000"/>
+        </w:rPr>
+        <w:t xml:space="preserve"> nutrients across thousands of kilometers</w:t>
+      </w:r>
+      <w:r>
+        <w:rPr>
+          <w:rFonts w:ascii="Times New Roman" w:eastAsia="Times New Roman" w:hAnsi="Times New Roman" w:cs="Times New Roman"/>
+          <w:color w:val="000000"/>
+        </w:rPr>
+        <w:t xml:space="preserve"> as they</w:t>
+      </w:r>
+      <w:r>
+        <w:rPr>
+          <w:rFonts w:ascii="Times New Roman" w:eastAsia="Times New Roman" w:hAnsi="Times New Roman" w:cs="Times New Roman"/>
+          <w:color w:val="000000"/>
+        </w:rPr>
+        <w:t xml:space="preserve"> travel from their feeding to breeding grounds</w:t>
       </w:r>
       <w:r>
         <w:rPr>
@@ -1478,7 +1723,21 @@
           <w:rFonts w:ascii="Times New Roman" w:eastAsia="Times New Roman" w:hAnsi="Times New Roman" w:cs="Times New Roman"/>
           <w:color w:val="000000"/>
         </w:rPr>
-        <w:instrText xml:space="preserve"> ADDIN ZOTERO_ITEM CSL_CITATION {"citationID":"WBM3Wsjj","properties":{"formattedCitation":"(Archer et al., 2015; Shantz et al., 2015)","plainCitation":"(Archer et al., 2015; Shantz et al., 2015)","noteIndex":0},"citationItems":[{"id":1571,"uris":["http://zotero.org/users/local/idKDtb7T/items/7VECCZL7"],"itemData":{"id":1571,"type":"article-journal","container-title":"Coral Reefs","DOI":"10.1007/s00338-014-1208-4","ISSN":"0722-4028, 1432-0975","issue":"1","language":"en","page":"19-23","source":"Crossref","title":"Hot moments in spawning aggregations: implications for ecosystem-scale nutrient cycling","title-short":"Hot moments in spawning aggregations","volume":"34","author":[{"family":"Archer","given":"Stephanie K."},{"family":"Allgeier","given":"Jacob E."},{"family":"Semmens","given":"Brice X."},{"family":"Heppell","given":"Scott A."},{"family":"Pattengill-Semmens","given":"Christy V."},{"family":"Rosemond","given":"Amy D."},{"family":"Bush","given":"Phillippe G."},{"family":"McCoy","given":"Croy M."},{"family":"Johnson","given":"Bradley C."},{"family":"Layman","given":"Craig A."}],"issued":{"date-parts":[["2015",3]]}}},{"id":1365,"uris":["http://zotero.org/users/local/idKDtb7T/items/P3HIB4GN"],"itemData":{"id":1365,"type":"article-journal","abstract":"Animal-derived nutrients play an important role in structuring nutrient regimes within and between ecosystems. When animals undergo repetitive, aggregating behavior through time, they can create nutrient hotspots where rates of biogeochemical activity are higher than those found in the surrounding environment. In turn, these hotspots can influence ecosystem processes and community structure. We examined the potential for reef fishes from the family Haemulidae (grunts) to create nutrient hotspots and the potential impact of these hotspots on reef communities. To do so, we tracked the schooling locations of diurnally migrating grunts, which shelter at reef sites during the day but forage off reef each night, and measured the impact of these fish schools on benthic communities. We found that grunt schools showed a high degree of site fidelity, repeatedly returning to the same coral heads. These aggregations created nutrient hotspots around coral heads where nitrogen and phosphorus delivery was roughly 10 and 7 times the respective rates of delivery to structurally similar sites that lacked schools of these fishes. In turn, grazing rates of herbivorous fishes at grunt-derived hotspots were approximately 3 times those of sites where grunts were rare. These differences in nutrient delivery and grazing led to distinct benthic communities with higher cover of crustose coralline algae and less total algal abundance at grunt aggregation sites. Importantly, coral growth was roughly 1.5 times greater at grunt hotspots, likely due to the important nutrient subsidy. Our results suggest that schooling reef fish and their nutrient subsidies play an important role in mediating community structure on coral reefs and that overfishing may have important negative consequences on ecosystem functions. As such, management strategies must consider mesopredatory fishes in addition to current protection often offered to herbivores and top-tier predators. Furthermore, our results suggest that restoration strategies may benefit from focusing on providing structure for aggregating fishes on reefs with low topographic complexity or focusing the restoration of nursery raised corals around existing nutrient hotspots.","container-title":"Ecological Applications","DOI":"10.1890/14-2209.1","ISSN":"1939-5582","issue":"8","language":"en","license":"© 2015 by the Ecological Society of America","note":"_eprint: https://onlinelibrary.wiley.com/doi/pdf/10.1890/14-2209.1","page":"2142-2152","source":"Wiley Online Library","title":"Fish-derived nutrient hotspots shape coral reef benthic communities","volume":"25","author":[{"family":"Shantz","given":"Andrew A."},{"family":"Ladd","given":"Mark C."},{"family":"Schrack","given":"Elizabeth"},{"family":"Burkepile","given":"Deron E."}],"issued":{"date-parts":[["2015"]]}}}],"schema":"https://github.com/citation-style-language/schema/raw/master/csl-citation.json"} </w:instrText>
+        <w:instrText xml:space="preserve"> ADDIN ZOTERO_ITEM CSL_CITATION {"citationID":"7mlAD7v1","properties":{"formattedCitation":"(Doughty et al., 2016)","plainCitation":"(Doughty et al., 2016)","noteIndex":0},"citationItems":[{"id":4395,"uris":["http://zotero.org/users/local/idKDtb7T/items/SXEJW2BM"],"itemData":{"id":4395,"type":"article-journal","abstract":"The past was a world of giants, with abundant whales in the sea and large animals roaming the land. However, that world came to an end following massive late-Quaternary megafauna extinctions on land and widespread population reductions in great whale populations over the past few centuries. These losses are likely to have had important consequences for broad-scale nutrient cycling, because recent literature suggests that large animals disproportionately drive nutrient movement. We estimate that the capacity of animals to move nutrients away from concentration patches has decreased to about 8% of the preextinction value on land and about 5% of historic values in oceans. For phosphorus (P), a key nutrient, upward movement in the ocean by marine mammals is about 23% of its former capacity (previously about 340 million kg of P per year). Movements by seabirds and anadromous fish provide important transfer of nutrients from the sea to land, totalling </w:instrText>
+      </w:r>
+      <w:r>
+        <w:rPr>
+          <w:rFonts w:ascii="Cambria Math" w:eastAsia="Times New Roman" w:hAnsi="Cambria Math" w:cs="Cambria Math"/>
+          <w:color w:val="000000"/>
+        </w:rPr>
+        <w:instrText>∼</w:instrText>
+      </w:r>
+      <w:r>
+        <w:rPr>
+          <w:rFonts w:ascii="Times New Roman" w:eastAsia="Times New Roman" w:hAnsi="Times New Roman" w:cs="Times New Roman"/>
+          <w:color w:val="000000"/>
+        </w:rPr>
+        <w:instrText xml:space="preserve">150 million kg of P per year globally in the past, a transfer that has declined to less than 4% of this value as a result of the decimation of seabird colonies and anadromous fish populations. We propose that in the past, marine mammals, seabirds, anadromous fish, and terrestrial animals likely formed an interlinked system recycling nutrients from the ocean depths to the continental interiors, with marine mammals moving nutrients from the deep sea to surface waters, seabirds and anadromous fish moving nutrients from the ocean to land, and large animals moving nutrients away from hotspots into the continental interior.","container-title":"Proceedings of the National Academy of Sciences","DOI":"10.1073/pnas.1502549112","issue":"4","note":"publisher: Proceedings of the National Academy of Sciences","page":"868-873","source":"pnas.org (Atypon)","title":"Global nutrient transport in a world of giants","volume":"113","author":[{"family":"Doughty","given":"Christopher E."},{"family":"Roman","given":"Joe"},{"family":"Faurby","given":"Søren"},{"family":"Wolf","given":"Adam"},{"family":"Haque","given":"Alifa"},{"family":"Bakker","given":"Elisabeth S."},{"family":"Malhi","given":"Yadvinder"},{"family":"Dunning","given":"John B."},{"family":"Svenning","given":"Jens-Christian"}],"issued":{"date-parts":[["2016",1,26]]}}}],"schema":"https://github.com/citation-style-language/schema/raw/master/csl-citation.json"} </w:instrText>
       </w:r>
       <w:r>
         <w:rPr>
@@ -1493,7 +1752,7 @@
           <w:noProof/>
           <w:color w:val="000000"/>
         </w:rPr>
-        <w:t>(Archer et al., 2015; Shantz et al., 2015)</w:t>
+        <w:t>(Doughty et al., 2016)</w:t>
       </w:r>
       <w:r>
         <w:rPr>
@@ -1507,14 +1766,7 @@
           <w:rFonts w:ascii="Times New Roman" w:eastAsia="Times New Roman" w:hAnsi="Times New Roman" w:cs="Times New Roman"/>
           <w:color w:val="000000"/>
         </w:rPr>
-        <w:t xml:space="preserve">. </w:t>
-      </w:r>
-      <w:r>
-        <w:rPr>
-          <w:rFonts w:ascii="Times New Roman" w:eastAsia="Times New Roman" w:hAnsi="Times New Roman" w:cs="Times New Roman"/>
-          <w:color w:val="000000"/>
-        </w:rPr>
-        <w:t>At the fine scale, individual heads of coral inhabited by schools of fish have higher concentrations of nutrients than neighboring uninhabited corals</w:t>
+        <w:t>.</w:t>
       </w:r>
       <w:r>
         <w:rPr>
@@ -1523,261 +1775,36 @@
         </w:rPr>
         <w:t xml:space="preserve"> </w:t>
       </w:r>
-      <w:r>
-        <w:rPr>
-          <w:rFonts w:ascii="Times New Roman" w:eastAsia="Times New Roman" w:hAnsi="Times New Roman" w:cs="Times New Roman"/>
-          <w:color w:val="000000"/>
-        </w:rPr>
-        <w:fldChar w:fldCharType="begin"/>
-      </w:r>
-      <w:r>
-        <w:rPr>
-          <w:rFonts w:ascii="Times New Roman" w:eastAsia="Times New Roman" w:hAnsi="Times New Roman" w:cs="Times New Roman"/>
-          <w:color w:val="000000"/>
-        </w:rPr>
-        <w:instrText xml:space="preserve"> ADDIN ZOTERO_ITEM CSL_CITATION {"citationID":"KnHtRCLZ","properties":{"formattedCitation":"(Holbrook et al., 2008)","plainCitation":"(Holbrook et al., 2008)","noteIndex":0},"citationItems":[{"id":1505,"uris":["http://zotero.org/users/local/idKDtb7T/items/QZU4PKDJ"],"itemData":{"id":1505,"type":"article-journal","abstract":"Stony corals are the foundation species of tropical reefs, and their structures can harbor a diverse range of mutualist taxa that can confer important benefits, including provision of nutrients. Prominent among the associates of branching coral in the genus Pocillopora are groups of zooplanktivorous damselfishes that take refuge in the coral to avoid their predators. In field and laboratory experiments, we explored the effects of colonies of resident damselfishes on growth of their host corals. Laboratory studies revealed a positive relationship between biomass of fish and output of ammonium. In the field, levels of ammonium were significantly elevated in the water surrounding the branches of Pocillopora occupied by colonies of damselfish, particularly in time periods following active feeding by the fish. Experimental manipulation of the presence of fish on host corals during a month-long field experiment revealed that corals hosting fish grew significantly more than those that lacked fish, and coral growth was positively correlated with the biomass of resident fish. The Pocillopora colonies in the field experiment varied in the degree of openness of their branching structure, and dye studies indicated that this affected their ability to retain waterborne nutrients. Together with biomass of resident fish, colony openness explained 76% of the variation in coral growth rate during the experiment. Corals can exhibit considerable morphological variability, and mutualistic fish respond to colony architecture during habitat selection, with some species preferring more open-branched forms. This makes it likely that corals may face tradeoffs in attracting resident fish and in retaining the nutrients they provide.","container-title":"Marine Biology","DOI":"10.1007/s00227-008-1051-7","ISSN":"1432-1793","issue":"5","journalAbbreviation":"Mar Biol","language":"en","page":"521-530","source":"Springer Link","title":"Effects of sheltering fish on growth of their host corals","volume":"155","author":[{"family":"Holbrook","given":"Sally J."},{"family":"Brooks","given":"Andrew J."},{"family":"Schmitt","given":"Russell J."},{"family":"Stewart","given":"Hannah L."}],"issued":{"date-parts":[["2008",10,1]]}}}],"schema":"https://github.com/citation-style-language/schema/raw/master/csl-citation.json"} </w:instrText>
-      </w:r>
-      <w:r>
-        <w:rPr>
-          <w:rFonts w:ascii="Times New Roman" w:eastAsia="Times New Roman" w:hAnsi="Times New Roman" w:cs="Times New Roman"/>
-          <w:color w:val="000000"/>
-        </w:rPr>
-        <w:fldChar w:fldCharType="separate"/>
-      </w:r>
-      <w:r>
-        <w:rPr>
-          <w:rFonts w:ascii="Times New Roman" w:eastAsia="Times New Roman" w:hAnsi="Times New Roman" w:cs="Times New Roman"/>
-          <w:noProof/>
-          <w:color w:val="000000"/>
-        </w:rPr>
-        <w:t>(Holbrook et al., 2008)</w:t>
-      </w:r>
-      <w:r>
-        <w:rPr>
-          <w:rFonts w:ascii="Times New Roman" w:eastAsia="Times New Roman" w:hAnsi="Times New Roman" w:cs="Times New Roman"/>
-          <w:color w:val="000000"/>
-        </w:rPr>
-        <w:fldChar w:fldCharType="end"/>
-      </w:r>
-      <w:r>
-        <w:rPr>
-          <w:rFonts w:ascii="Times New Roman" w:eastAsia="Times New Roman" w:hAnsi="Times New Roman" w:cs="Times New Roman"/>
-          <w:color w:val="000000"/>
-        </w:rPr>
-        <w:t xml:space="preserve">. </w:t>
-      </w:r>
-      <w:r>
-        <w:rPr>
-          <w:rFonts w:ascii="Times New Roman" w:eastAsia="Times New Roman" w:hAnsi="Times New Roman" w:cs="Times New Roman"/>
-          <w:color w:val="000000"/>
-        </w:rPr>
-        <w:t>Diurnal</w:t>
-      </w:r>
-      <w:r>
-        <w:rPr>
-          <w:rFonts w:ascii="Times New Roman" w:eastAsia="Times New Roman" w:hAnsi="Times New Roman" w:cs="Times New Roman"/>
-          <w:color w:val="000000"/>
-        </w:rPr>
-        <w:t xml:space="preserve"> variation arises as fishes travel from their </w:t>
-      </w:r>
-      <w:r>
-        <w:rPr>
-          <w:rFonts w:ascii="Times New Roman" w:eastAsia="Times New Roman" w:hAnsi="Times New Roman" w:cs="Times New Roman"/>
-          <w:color w:val="000000"/>
-        </w:rPr>
-        <w:lastRenderedPageBreak/>
-        <w:t xml:space="preserve">feeding grounds to nighttime hiding spots, transporting substantial quantities of nutrients with them </w:t>
-      </w:r>
-      <w:r>
-        <w:rPr>
-          <w:rFonts w:ascii="Times New Roman" w:eastAsia="Times New Roman" w:hAnsi="Times New Roman" w:cs="Times New Roman"/>
-          <w:color w:val="000000"/>
-        </w:rPr>
-        <w:fldChar w:fldCharType="begin"/>
-      </w:r>
-      <w:r>
-        <w:rPr>
-          <w:rFonts w:ascii="Times New Roman" w:eastAsia="Times New Roman" w:hAnsi="Times New Roman" w:cs="Times New Roman"/>
-          <w:color w:val="000000"/>
-        </w:rPr>
-        <w:instrText xml:space="preserve"> ADDIN ZOTERO_ITEM CSL_CITATION {"citationID":"rNAI5xOi","properties":{"formattedCitation":"(Meyer and Schultz, 1985)","plainCitation":"(Meyer and Schultz, 1985)","noteIndex":0},"citationItems":[{"id":1751,"uris":["http://zotero.org/users/local/idKDtb7T/items/MEDVA2WK"],"itemData":{"id":1751,"type":"article-journal","abstract":"Juvenile french and white grunts (Haemulon flavolineatum and Haemulon plumieri) rest over coral colonies during the day and feed only at night in surrounding seagrass beds. We examined the amount of nitrogen, phosphorus, particulate organic carbon, and calories which these fishes deposited over the coral colonies that were their resting sites. Weight-specific rates of nitrogen excretion by grunts decreased with increasing fish size. Rates of phosphorus excretion were not related to fish size. Excretory products were rich in nitrogen (molar N:P = 48), primarily ammonium, whereas fecal material was richer in phosphorus (N:P = 8). Feces leached over half of their phosphorus content within the first day. Half of the daily excretion and defecation occurred during the first 4 h after grunts returned to the reef, in which time they doubled the amount of $NH_4^+$ available to corals under calm conditions. Seasonal patterns of nutrient and particulate organic carbon (caloric) input to coral colonies varied with grunt biomass on the colony. The maximum input to colonies of Porites furcata from grunts occurred during August, which coincided with the time of highest coral growth rate. Grunts deposited an average of 164 and $251 mg m^-2 d^-1$ of particulate organic carbon (feces) on the P. furcata and Acropora palmata colonies over which they rested, and energy supplement to the colonies of 0.8 and $1.2 kcal m^-2 d^-1$. Rates of nutrient and organic matter input from grunts are comparable to or greater than rates observed in other naturally or artificially enriched ecosystems.","container-title":"Limnology and Oceanography","ISSN":"0024-3590","issue":"1","journalAbbreviation":"Limnol Oceanogr","page":"146-156","source":"JSTOR","title":"Migrating haemulid fishes as a source of nutrients and organic matter on coral reefs","volume":"30","author":[{"family":"Meyer","given":"Judy L."},{"family":"Schultz","given":"Eric T."}],"issued":{"date-parts":[["1985"]]}}}],"schema":"https://github.com/citation-style-language/schema/raw/master/csl-citation.json"} </w:instrText>
-      </w:r>
-      <w:r>
-        <w:rPr>
-          <w:rFonts w:ascii="Times New Roman" w:eastAsia="Times New Roman" w:hAnsi="Times New Roman" w:cs="Times New Roman"/>
-          <w:color w:val="000000"/>
-        </w:rPr>
-        <w:fldChar w:fldCharType="separate"/>
-      </w:r>
-      <w:r>
-        <w:rPr>
-          <w:rFonts w:ascii="Times New Roman" w:eastAsia="Times New Roman" w:hAnsi="Times New Roman" w:cs="Times New Roman"/>
-          <w:noProof/>
-          <w:color w:val="000000"/>
-        </w:rPr>
-        <w:t>(Meyer and Schultz, 1985)</w:t>
-      </w:r>
-      <w:r>
-        <w:rPr>
-          <w:rFonts w:ascii="Times New Roman" w:eastAsia="Times New Roman" w:hAnsi="Times New Roman" w:cs="Times New Roman"/>
-          <w:color w:val="000000"/>
-        </w:rPr>
-        <w:fldChar w:fldCharType="end"/>
-      </w:r>
-      <w:r>
-        <w:rPr>
-          <w:rFonts w:ascii="Times New Roman" w:eastAsia="Times New Roman" w:hAnsi="Times New Roman" w:cs="Times New Roman"/>
-          <w:color w:val="000000"/>
-        </w:rPr>
-        <w:t xml:space="preserve">. </w:t>
-      </w:r>
-      <w:r>
-        <w:rPr>
-          <w:rFonts w:ascii="Times New Roman" w:eastAsia="Times New Roman" w:hAnsi="Times New Roman" w:cs="Times New Roman"/>
-          <w:color w:val="000000"/>
-        </w:rPr>
-        <w:t>Large</w:t>
-      </w:r>
-      <w:r>
-        <w:rPr>
-          <w:rFonts w:ascii="Times New Roman" w:eastAsia="Times New Roman" w:hAnsi="Times New Roman" w:cs="Times New Roman"/>
-          <w:color w:val="000000"/>
-        </w:rPr>
-        <w:t>-</w:t>
-      </w:r>
-      <w:r>
-        <w:rPr>
-          <w:rFonts w:ascii="Times New Roman" w:eastAsia="Times New Roman" w:hAnsi="Times New Roman" w:cs="Times New Roman"/>
-          <w:color w:val="000000"/>
-        </w:rPr>
-        <w:t>scale temporal and spatial variation can arise from the migration of m</w:t>
-      </w:r>
-      <w:r>
-        <w:rPr>
-          <w:rFonts w:ascii="Times New Roman" w:eastAsia="Times New Roman" w:hAnsi="Times New Roman" w:cs="Times New Roman"/>
-          <w:color w:val="000000"/>
-        </w:rPr>
-        <w:t>egafauna</w:t>
-      </w:r>
-      <w:r>
-        <w:rPr>
-          <w:rFonts w:ascii="Times New Roman" w:eastAsia="Times New Roman" w:hAnsi="Times New Roman" w:cs="Times New Roman"/>
-          <w:color w:val="000000"/>
-        </w:rPr>
-        <w:t>;</w:t>
-      </w:r>
-      <w:r>
-        <w:rPr>
-          <w:rFonts w:ascii="Times New Roman" w:eastAsia="Times New Roman" w:hAnsi="Times New Roman" w:cs="Times New Roman"/>
-          <w:color w:val="000000"/>
-        </w:rPr>
-        <w:t xml:space="preserve"> </w:t>
-      </w:r>
-      <w:r>
-        <w:rPr>
-          <w:rFonts w:ascii="Times New Roman" w:eastAsia="Times New Roman" w:hAnsi="Times New Roman" w:cs="Times New Roman"/>
-          <w:color w:val="000000"/>
-        </w:rPr>
-        <w:t>whales transport</w:t>
-      </w:r>
-      <w:r>
-        <w:rPr>
-          <w:rFonts w:ascii="Times New Roman" w:eastAsia="Times New Roman" w:hAnsi="Times New Roman" w:cs="Times New Roman"/>
-          <w:color w:val="000000"/>
-        </w:rPr>
-        <w:t xml:space="preserve"> nutrients across thousands of kilometers</w:t>
-      </w:r>
-      <w:r>
-        <w:rPr>
-          <w:rFonts w:ascii="Times New Roman" w:eastAsia="Times New Roman" w:hAnsi="Times New Roman" w:cs="Times New Roman"/>
-          <w:color w:val="000000"/>
-        </w:rPr>
-        <w:t xml:space="preserve"> as they</w:t>
-      </w:r>
-      <w:r>
-        <w:rPr>
-          <w:rFonts w:ascii="Times New Roman" w:eastAsia="Times New Roman" w:hAnsi="Times New Roman" w:cs="Times New Roman"/>
-          <w:color w:val="000000"/>
-        </w:rPr>
-        <w:t xml:space="preserve"> travel from their feeding to breeding grounds</w:t>
-      </w:r>
-      <w:r>
-        <w:rPr>
-          <w:rFonts w:ascii="Times New Roman" w:eastAsia="Times New Roman" w:hAnsi="Times New Roman" w:cs="Times New Roman"/>
-          <w:color w:val="000000"/>
-        </w:rPr>
-        <w:t xml:space="preserve"> </w:t>
-      </w:r>
-      <w:r>
-        <w:rPr>
-          <w:rFonts w:ascii="Times New Roman" w:eastAsia="Times New Roman" w:hAnsi="Times New Roman" w:cs="Times New Roman"/>
-          <w:color w:val="000000"/>
-        </w:rPr>
-        <w:fldChar w:fldCharType="begin"/>
-      </w:r>
-      <w:r>
-        <w:rPr>
-          <w:rFonts w:ascii="Times New Roman" w:eastAsia="Times New Roman" w:hAnsi="Times New Roman" w:cs="Times New Roman"/>
-          <w:color w:val="000000"/>
-        </w:rPr>
-        <w:instrText xml:space="preserve"> ADDIN ZOTERO_ITEM CSL_CITATION {"citationID":"7mlAD7v1","properties":{"formattedCitation":"(Doughty et al., 2016)","plainCitation":"(Doughty et al., 2016)","noteIndex":0},"citationItems":[{"id":4395,"uris":["http://zotero.org/users/local/idKDtb7T/items/SXEJW2BM"],"itemData":{"id":4395,"type":"article-journal","abstract":"The past was a world of giants, with abundant whales in the sea and large animals roaming the land. However, that world came to an end following massive late-Quaternary megafauna extinctions on land and widespread population reductions in great whale populations over the past few centuries. These losses are likely to have had important consequences for broad-scale nutrient cycling, because recent literature suggests that large animals disproportionately drive nutrient movement. We estimate that the capacity of animals to move nutrients away from concentration patches has decreased to about 8% of the preextinction value on land and about 5% of historic values in oceans. For phosphorus (P), a key nutrient, upward movement in the ocean by marine mammals is about 23% of its former capacity (previously about 340 million kg of P per year). Movements by seabirds and anadromous fish provide important transfer of nutrients from the sea to land, totalling </w:instrText>
-      </w:r>
-      <w:r>
-        <w:rPr>
-          <w:rFonts w:ascii="Cambria Math" w:eastAsia="Times New Roman" w:hAnsi="Cambria Math" w:cs="Cambria Math"/>
-          <w:color w:val="000000"/>
-        </w:rPr>
-        <w:instrText>∼</w:instrText>
-      </w:r>
-      <w:r>
-        <w:rPr>
-          <w:rFonts w:ascii="Times New Roman" w:eastAsia="Times New Roman" w:hAnsi="Times New Roman" w:cs="Times New Roman"/>
-          <w:color w:val="000000"/>
-        </w:rPr>
-        <w:instrText xml:space="preserve">150 million kg of P per year globally in the past, a transfer that has declined to less than 4% of this value as a result of the decimation of seabird colonies and anadromous fish populations. We propose that in the past, marine mammals, seabirds, anadromous fish, and terrestrial animals likely formed an interlinked system recycling nutrients from the ocean depths to the continental interiors, with marine mammals moving nutrients from the deep sea to surface waters, seabirds and anadromous fish moving nutrients from the ocean to land, and large animals moving nutrients away from hotspots into the continental interior.","container-title":"Proceedings of the National Academy of Sciences","DOI":"10.1073/pnas.1502549112","issue":"4","note":"publisher: Proceedings of the National Academy of Sciences","page":"868-873","source":"pnas.org (Atypon)","title":"Global nutrient transport in a world of giants","volume":"113","author":[{"family":"Doughty","given":"Christopher E."},{"family":"Roman","given":"Joe"},{"family":"Faurby","given":"Søren"},{"family":"Wolf","given":"Adam"},{"family":"Haque","given":"Alifa"},{"family":"Bakker","given":"Elisabeth S."},{"family":"Malhi","given":"Yadvinder"},{"family":"Dunning","given":"John B."},{"family":"Svenning","given":"Jens-Christian"}],"issued":{"date-parts":[["2016",1,26]]}}}],"schema":"https://github.com/citation-style-language/schema/raw/master/csl-citation.json"} </w:instrText>
-      </w:r>
-      <w:r>
-        <w:rPr>
-          <w:rFonts w:ascii="Times New Roman" w:eastAsia="Times New Roman" w:hAnsi="Times New Roman" w:cs="Times New Roman"/>
-          <w:color w:val="000000"/>
-        </w:rPr>
-        <w:fldChar w:fldCharType="separate"/>
-      </w:r>
-      <w:r>
-        <w:rPr>
-          <w:rFonts w:ascii="Times New Roman" w:eastAsia="Times New Roman" w:hAnsi="Times New Roman" w:cs="Times New Roman"/>
-          <w:noProof/>
-          <w:color w:val="000000"/>
-        </w:rPr>
-        <w:t>(Doughty et al., 2016)</w:t>
-      </w:r>
-      <w:r>
-        <w:rPr>
-          <w:rFonts w:ascii="Times New Roman" w:eastAsia="Times New Roman" w:hAnsi="Times New Roman" w:cs="Times New Roman"/>
-          <w:color w:val="000000"/>
-        </w:rPr>
-        <w:fldChar w:fldCharType="end"/>
-      </w:r>
-      <w:r>
-        <w:rPr>
-          <w:rFonts w:ascii="Times New Roman" w:eastAsia="Times New Roman" w:hAnsi="Times New Roman" w:cs="Times New Roman"/>
-          <w:color w:val="000000"/>
-        </w:rPr>
-        <w:t>.</w:t>
-      </w:r>
-      <w:r>
-        <w:rPr>
-          <w:rFonts w:ascii="Times New Roman" w:eastAsia="Times New Roman" w:hAnsi="Times New Roman" w:cs="Times New Roman"/>
-          <w:color w:val="000000"/>
-        </w:rPr>
-        <w:t xml:space="preserve"> </w:t>
-      </w:r>
-      <w:r>
-        <w:rPr>
-          <w:rFonts w:ascii="Times New Roman" w:eastAsia="Times New Roman" w:hAnsi="Times New Roman" w:cs="Times New Roman"/>
-          <w:color w:val="000000"/>
-        </w:rPr>
-        <w:t xml:space="preserve">However, the understanding of </w:t>
+      <w:commentRangeStart w:id="11"/>
+      <w:r>
+        <w:rPr>
+          <w:rFonts w:ascii="Times New Roman" w:eastAsia="Times New Roman" w:hAnsi="Times New Roman" w:cs="Times New Roman"/>
+          <w:color w:val="000000"/>
+        </w:rPr>
+        <w:t>However</w:t>
+      </w:r>
+      <w:commentRangeEnd w:id="11"/>
+      <w:r>
+        <w:rPr>
+          <w:rStyle w:val="CommentReference"/>
+        </w:rPr>
+        <w:commentReference w:id="11"/>
+      </w:r>
+      <w:r>
+        <w:rPr>
+          <w:rFonts w:ascii="Times New Roman" w:eastAsia="Times New Roman" w:hAnsi="Times New Roman" w:cs="Times New Roman"/>
+          <w:color w:val="000000"/>
+        </w:rPr>
+        <w:t>, t</w:t>
+      </w:r>
+      <w:bookmarkStart w:id="12" w:name="_GoBack"/>
+      <w:bookmarkEnd w:id="12"/>
+      <w:r>
+        <w:rPr>
+          <w:rFonts w:ascii="Times New Roman" w:eastAsia="Times New Roman" w:hAnsi="Times New Roman" w:cs="Times New Roman"/>
+          <w:color w:val="000000"/>
+        </w:rPr>
+        <w:t xml:space="preserve">he understanding of </w:t>
       </w:r>
       <w:r>
         <w:rPr>
@@ -1961,7 +1988,7 @@
         </w:rPr>
         <w:t xml:space="preserve"> </w:t>
       </w:r>
-      <w:commentRangeStart w:id="8"/>
+      <w:commentRangeStart w:id="13"/>
       <w:r>
         <w:rPr>
           <w:rFonts w:ascii="Times New Roman" w:eastAsia="Times New Roman" w:hAnsi="Times New Roman" w:cs="Times New Roman"/>
@@ -1969,12 +1996,12 @@
         </w:rPr>
         <w:t>Therefore</w:t>
       </w:r>
-      <w:commentRangeEnd w:id="8"/>
+      <w:commentRangeEnd w:id="13"/>
       <w:r>
         <w:rPr>
           <w:rStyle w:val="CommentReference"/>
         </w:rPr>
-        <w:commentReference w:id="8"/>
+        <w:commentReference w:id="13"/>
       </w:r>
       <w:r>
         <w:rPr>
@@ -2038,7 +2065,30 @@
           <w:rFonts w:ascii="Times New Roman" w:eastAsia="Times New Roman" w:hAnsi="Times New Roman" w:cs="Times New Roman"/>
           <w:color w:val="000000"/>
         </w:rPr>
-        <w:t xml:space="preserve"> However, evidence suggests mesoscale variation in allochthonous nutrients via upwelling</w:t>
+        <w:t xml:space="preserve"> However, evidence suggests </w:t>
+      </w:r>
+      <w:proofErr w:type="spellStart"/>
+      <w:r>
+        <w:rPr>
+          <w:rFonts w:ascii="Times New Roman" w:eastAsia="Times New Roman" w:hAnsi="Times New Roman" w:cs="Times New Roman"/>
+          <w:color w:val="000000"/>
+        </w:rPr>
+        <w:t>meso</w:t>
+      </w:r>
+      <w:proofErr w:type="spellEnd"/>
+      <w:r>
+        <w:rPr>
+          <w:rFonts w:ascii="Times New Roman" w:eastAsia="Times New Roman" w:hAnsi="Times New Roman" w:cs="Times New Roman"/>
+          <w:color w:val="000000"/>
+        </w:rPr>
+        <w:t>-</w:t>
+      </w:r>
+      <w:r>
+        <w:rPr>
+          <w:rFonts w:ascii="Times New Roman" w:eastAsia="Times New Roman" w:hAnsi="Times New Roman" w:cs="Times New Roman"/>
+          <w:color w:val="000000"/>
+        </w:rPr>
+        <w:t>scale variation in allochthonous nutrients via upwelling</w:t>
       </w:r>
       <w:r>
         <w:rPr>
@@ -2323,36 +2373,78 @@
           <w:rFonts w:ascii="Times New Roman" w:eastAsia="Times New Roman" w:hAnsi="Times New Roman" w:cs="Times New Roman"/>
           <w:color w:val="000000"/>
         </w:rPr>
+        <w:t xml:space="preserve">Contrary to other experiments which focused on intertidal animals as sources of nitrogen, </w:t>
+      </w:r>
+      <w:r>
+        <w:rPr>
+          <w:rFonts w:ascii="Times New Roman" w:eastAsia="Times New Roman" w:hAnsi="Times New Roman" w:cs="Times New Roman"/>
+          <w:color w:val="000000"/>
+        </w:rPr>
+        <w:t xml:space="preserve">here </w:t>
+      </w:r>
+      <w:r>
+        <w:rPr>
+          <w:rFonts w:ascii="Times New Roman" w:eastAsia="Times New Roman" w:hAnsi="Times New Roman" w:cs="Times New Roman"/>
+          <w:color w:val="000000"/>
+        </w:rPr>
+        <w:t xml:space="preserve">we consider </w:t>
+      </w:r>
+      <w:r>
+        <w:rPr>
+          <w:rFonts w:ascii="Times New Roman" w:eastAsia="Times New Roman" w:hAnsi="Times New Roman" w:cs="Times New Roman"/>
+          <w:color w:val="000000"/>
+        </w:rPr>
+        <w:t>animal-mediated variation in nutrient availability in</w:t>
+      </w:r>
+      <w:r>
+        <w:rPr>
+          <w:rFonts w:ascii="Times New Roman" w:eastAsia="Times New Roman" w:hAnsi="Times New Roman" w:cs="Times New Roman"/>
+          <w:color w:val="000000"/>
+        </w:rPr>
+        <w:t xml:space="preserve"> </w:t>
+      </w:r>
+      <w:r>
+        <w:rPr>
+          <w:rFonts w:ascii="Times New Roman" w:eastAsia="Times New Roman" w:hAnsi="Times New Roman" w:cs="Times New Roman"/>
+          <w:color w:val="000000"/>
+        </w:rPr>
+        <w:t>shallow</w:t>
+      </w:r>
+      <w:r>
+        <w:rPr>
+          <w:rFonts w:ascii="Times New Roman" w:eastAsia="Times New Roman" w:hAnsi="Times New Roman" w:cs="Times New Roman"/>
+          <w:color w:val="000000"/>
+        </w:rPr>
+        <w:t xml:space="preserve"> </w:t>
+      </w:r>
+      <w:r>
+        <w:rPr>
+          <w:rFonts w:ascii="Times New Roman" w:eastAsia="Times New Roman" w:hAnsi="Times New Roman" w:cs="Times New Roman"/>
+          <w:color w:val="000000"/>
+        </w:rPr>
+        <w:t>subtidal r</w:t>
+      </w:r>
+      <w:r>
+        <w:rPr>
+          <w:rFonts w:ascii="Times New Roman" w:eastAsia="Times New Roman" w:hAnsi="Times New Roman" w:cs="Times New Roman"/>
+          <w:color w:val="000000"/>
+        </w:rPr>
+        <w:t xml:space="preserve">ocky </w:t>
+      </w:r>
+      <w:r>
+        <w:rPr>
+          <w:rFonts w:ascii="Times New Roman" w:eastAsia="Times New Roman" w:hAnsi="Times New Roman" w:cs="Times New Roman"/>
+          <w:color w:val="000000"/>
+        </w:rPr>
+        <w:t xml:space="preserve">reef </w:t>
+      </w:r>
+      <w:r>
+        <w:rPr>
+          <w:rFonts w:ascii="Times New Roman" w:eastAsia="Times New Roman" w:hAnsi="Times New Roman" w:cs="Times New Roman"/>
+          <w:color w:val="000000"/>
+        </w:rPr>
         <w:lastRenderedPageBreak/>
-        <w:t xml:space="preserve">Contrary to other experiments which focused on intertidal animals as sources of nitrogen, </w:t>
-      </w:r>
-      <w:r>
-        <w:rPr>
-          <w:rFonts w:ascii="Times New Roman" w:eastAsia="Times New Roman" w:hAnsi="Times New Roman" w:cs="Times New Roman"/>
-          <w:color w:val="000000"/>
-        </w:rPr>
-        <w:t xml:space="preserve">here </w:t>
-      </w:r>
-      <w:r>
-        <w:rPr>
-          <w:rFonts w:ascii="Times New Roman" w:eastAsia="Times New Roman" w:hAnsi="Times New Roman" w:cs="Times New Roman"/>
-          <w:color w:val="000000"/>
-        </w:rPr>
-        <w:t>we consider shallow subtidal r</w:t>
-      </w:r>
-      <w:r>
-        <w:rPr>
-          <w:rFonts w:ascii="Times New Roman" w:eastAsia="Times New Roman" w:hAnsi="Times New Roman" w:cs="Times New Roman"/>
-          <w:color w:val="000000"/>
-        </w:rPr>
-        <w:t xml:space="preserve">ocky </w:t>
-      </w:r>
-      <w:r>
-        <w:rPr>
-          <w:rFonts w:ascii="Times New Roman" w:eastAsia="Times New Roman" w:hAnsi="Times New Roman" w:cs="Times New Roman"/>
-          <w:color w:val="000000"/>
-        </w:rPr>
-        <w:t>reef and kelp forest</w:t>
+        <w:t>and kelp forest</w:t>
       </w:r>
       <w:r>
         <w:rPr>
@@ -2813,7 +2905,7 @@
         </w:rPr>
         <w:t xml:space="preserve">scale variability in a wave-exposed, high flow upwelling temperate system: </w:t>
       </w:r>
-      <w:commentRangeStart w:id="9"/>
+      <w:commentRangeStart w:id="14"/>
       <w:r>
         <w:rPr>
           <w:rFonts w:ascii="Times New Roman" w:eastAsia="Times New Roman" w:hAnsi="Times New Roman" w:cs="Times New Roman"/>
@@ -2821,7 +2913,7 @@
         </w:rPr>
         <w:t>Barkley Sound</w:t>
       </w:r>
-      <w:commentRangeEnd w:id="9"/>
+      <w:commentRangeEnd w:id="14"/>
       <w:r>
         <w:rPr>
           <w:rFonts w:ascii="Times New Roman" w:eastAsia="Times New Roman" w:hAnsi="Times New Roman" w:cs="Times New Roman"/>
@@ -2830,7 +2922,7 @@
         <w:t xml:space="preserve">, </w:t>
       </w:r>
       <w:r>
-        <w:commentReference w:id="9"/>
+        <w:commentReference w:id="14"/>
       </w:r>
       <w:r>
         <w:rPr>
@@ -2998,7 +3090,57 @@
           <w:rFonts w:ascii="Times New Roman" w:eastAsia="Times New Roman" w:hAnsi="Times New Roman" w:cs="Times New Roman"/>
           <w:color w:val="000000"/>
         </w:rPr>
-        <w:t xml:space="preserve">in the </w:t>
+        <w:t>in the winter and spring</w:t>
+      </w:r>
+      <w:r>
+        <w:rPr>
+          <w:rFonts w:ascii="Times New Roman" w:eastAsia="Times New Roman" w:hAnsi="Times New Roman" w:cs="Times New Roman"/>
+          <w:color w:val="000000"/>
+        </w:rPr>
+        <w:t xml:space="preserve"> </w:t>
+      </w:r>
+      <w:r>
+        <w:rPr>
+          <w:rFonts w:ascii="Times New Roman" w:eastAsia="Times New Roman" w:hAnsi="Times New Roman" w:cs="Times New Roman"/>
+          <w:color w:val="000000"/>
+        </w:rPr>
+        <w:fldChar w:fldCharType="begin"/>
+      </w:r>
+      <w:r>
+        <w:rPr>
+          <w:rFonts w:ascii="Times New Roman" w:eastAsia="Times New Roman" w:hAnsi="Times New Roman" w:cs="Times New Roman"/>
+          <w:color w:val="000000"/>
+        </w:rPr>
+        <w:instrText xml:space="preserve"> ADDIN ZOTERO_ITEM CSL_CITATION {"citationID":"CSSvvSxC","properties":{"formattedCitation":"(Pawlowicz, 2017)","plainCitation":"(Pawlowicz, 2017)","noteIndex":0},"citationItems":[{"id":1773,"uris":["http://zotero.org/users/local/idKDtb7T/items/E8HMS8N2"],"itemData":{"id":1773,"type":"article-journal","abstract":"The west coast of Vancouver Island (WCVI) is an important marine ecosystem in which concentrations of dissolved oxygen can reach hypoxic levels at certain times of the year. Although the general features of its oceanography are well understood, little is known in particular about the seasonal cycle of oxygen in shelf areas and its interannual variability. It is possible that high temporal resolution monitoring efforts could be carried out relatively easily in sheltered fjords adjacent to the shelf, but the linkages between conditions in these fjords and those on the shelf are also not known. Here a 10-year time series of monthly hydrographic stations in Barkley Sound, British Columbia, is used to identify the seasonal cycle of temperature, salinity, density, dissolved oxygen, and chlorophyll fluorescence in a WCVI fjord. Analysis suggests that there is a standard estuarine circulation in surface and near-surface waters of the Sound, as well as a deep renewal cycle in intermediate and deep waters, and that the two are largely independent. The deep basin in the Sound undergoes annual summer renewals in response to wind-driven upwelling on the shelf, separated by stagnation and hypoxia during fall, winter, and spring downwelling periods. Other than for the stagnant deep waters in winter, residence times in different parts of the Sound are only a few weeks. Barkley Sound characteristics thus adjust rapidly to shelf conditions, and inshore measurements can be used with care as a proxy for some shelf properties. However, phytoplankton biomass does not appear to be affected by the onset of deep renewal and the associated reversal of along-shore winds and instead responds to local factors. Finally, once the seasonal cycle has been accounted for, interannual variations in temperature, density, and dissolved oxygen are uncoupled, possibly in response to longer-term changes in the characteristics of source waters offshore and/or to changes in shelf processes.","container-title":"Atmosphere-Ocean","DOI":"10.1080/07055900.2017.1374240","ISSN":"0705-5900","issue":"4-5","note":"publisher: Taylor &amp; Francis\n_eprint: https://doi.org/10.1080/07055900.2017.1374240","page":"264-283","source":"Taylor and Francis+NEJM","title":"Seasonal cycles, hypoxia, and renewal in a coastal fjord (Barkley Sound, British Columbia)","volume":"55","author":[{"family":"Pawlowicz","given":"R."}],"issued":{"date-parts":[["2017",10,20]]}}}],"schema":"https://github.com/citation-style-language/schema/raw/master/csl-citation.json"} </w:instrText>
+      </w:r>
+      <w:r>
+        <w:rPr>
+          <w:rFonts w:ascii="Times New Roman" w:eastAsia="Times New Roman" w:hAnsi="Times New Roman" w:cs="Times New Roman"/>
+          <w:color w:val="000000"/>
+        </w:rPr>
+        <w:fldChar w:fldCharType="separate"/>
+      </w:r>
+      <w:r>
+        <w:rPr>
+          <w:rFonts w:ascii="Times New Roman" w:eastAsia="Times New Roman" w:hAnsi="Times New Roman" w:cs="Times New Roman"/>
+          <w:noProof/>
+          <w:color w:val="000000"/>
+        </w:rPr>
+        <w:t>(Pawlowicz, 2017)</w:t>
+      </w:r>
+      <w:r>
+        <w:rPr>
+          <w:rFonts w:ascii="Times New Roman" w:eastAsia="Times New Roman" w:hAnsi="Times New Roman" w:cs="Times New Roman"/>
+          <w:color w:val="000000"/>
+        </w:rPr>
+        <w:fldChar w:fldCharType="end"/>
+      </w:r>
+      <w:r>
+        <w:rPr>
+          <w:rFonts w:ascii="Times New Roman" w:eastAsia="Times New Roman" w:hAnsi="Times New Roman" w:cs="Times New Roman"/>
+          <w:color w:val="000000"/>
+        </w:rPr>
+        <w:t xml:space="preserve">, contributing to both spatial and temporal variation in </w:t>
       </w:r>
       <w:r>
         <w:rPr>
@@ -3006,14 +3148,7 @@
           <w:color w:val="000000"/>
         </w:rPr>
         <w:lastRenderedPageBreak/>
-        <w:t>winter and spring</w:t>
-      </w:r>
-      <w:r>
-        <w:rPr>
-          <w:rFonts w:ascii="Times New Roman" w:eastAsia="Times New Roman" w:hAnsi="Times New Roman" w:cs="Times New Roman"/>
-          <w:color w:val="000000"/>
-        </w:rPr>
-        <w:t xml:space="preserve"> </w:t>
+        <w:t xml:space="preserve">nutrient availability. Specifically, these external sources provide nitrogen, a limiting nutrient in nearshore marine waters </w:t>
       </w:r>
       <w:r>
         <w:rPr>
@@ -3027,7 +3162,7 @@
           <w:rFonts w:ascii="Times New Roman" w:eastAsia="Times New Roman" w:hAnsi="Times New Roman" w:cs="Times New Roman"/>
           <w:color w:val="000000"/>
         </w:rPr>
-        <w:instrText xml:space="preserve"> ADDIN ZOTERO_ITEM CSL_CITATION {"citationID":"CSSvvSxC","properties":{"formattedCitation":"(Pawlowicz, 2017)","plainCitation":"(Pawlowicz, 2017)","noteIndex":0},"citationItems":[{"id":1773,"uris":["http://zotero.org/users/local/idKDtb7T/items/E8HMS8N2"],"itemData":{"id":1773,"type":"article-journal","abstract":"The west coast of Vancouver Island (WCVI) is an important marine ecosystem in which concentrations of dissolved oxygen can reach hypoxic levels at certain times of the year. Although the general features of its oceanography are well understood, little is known in particular about the seasonal cycle of oxygen in shelf areas and its interannual variability. It is possible that high temporal resolution monitoring efforts could be carried out relatively easily in sheltered fjords adjacent to the shelf, but the linkages between conditions in these fjords and those on the shelf are also not known. Here a 10-year time series of monthly hydrographic stations in Barkley Sound, British Columbia, is used to identify the seasonal cycle of temperature, salinity, density, dissolved oxygen, and chlorophyll fluorescence in a WCVI fjord. Analysis suggests that there is a standard estuarine circulation in surface and near-surface waters of the Sound, as well as a deep renewal cycle in intermediate and deep waters, and that the two are largely independent. The deep basin in the Sound undergoes annual summer renewals in response to wind-driven upwelling on the shelf, separated by stagnation and hypoxia during fall, winter, and spring downwelling periods. Other than for the stagnant deep waters in winter, residence times in different parts of the Sound are only a few weeks. Barkley Sound characteristics thus adjust rapidly to shelf conditions, and inshore measurements can be used with care as a proxy for some shelf properties. However, phytoplankton biomass does not appear to be affected by the onset of deep renewal and the associated reversal of along-shore winds and instead responds to local factors. Finally, once the seasonal cycle has been accounted for, interannual variations in temperature, density, and dissolved oxygen are uncoupled, possibly in response to longer-term changes in the characteristics of source waters offshore and/or to changes in shelf processes.","container-title":"Atmosphere-Ocean","DOI":"10.1080/07055900.2017.1374240","ISSN":"0705-5900","issue":"4-5","note":"publisher: Taylor &amp; Francis\n_eprint: https://doi.org/10.1080/07055900.2017.1374240","page":"264-283","source":"Taylor and Francis+NEJM","title":"Seasonal cycles, hypoxia, and renewal in a coastal fjord (Barkley Sound, British Columbia)","volume":"55","author":[{"family":"Pawlowicz","given":"R."}],"issued":{"date-parts":[["2017",10,20]]}}}],"schema":"https://github.com/citation-style-language/schema/raw/master/csl-citation.json"} </w:instrText>
+        <w:instrText xml:space="preserve"> ADDIN ZOTERO_ITEM CSL_CITATION {"citationID":"VWsr6rAa","properties":{"formattedCitation":"(Elser et al., 2007)","plainCitation":"(Elser et al., 2007)","noteIndex":0},"citationItems":[{"id":2973,"uris":["http://zotero.org/users/local/idKDtb7T/items/VLM9TTRP"],"itemData":{"id":2973,"type":"article-journal","abstract":"The cycles of the key nutrient elements nitrogen (N) and phosphorus (P) have been massively altered by anthropogenic activities. Thus, it is essential to understand how photosynthetic production across diverse ecosystems is, or is not, limited by N and P. Via a large-scale meta-analysis of experimental enrichments, we show that P limitation is equally strong across these major habitats and that N and P limitation are equivalent within both terrestrial and freshwater systems. Furthermore, simultaneous N and P enrichment produces strongly positive synergistic responses in all three environments. Thus, contrary to some prevailing paradigms, freshwater, marine and terrestrial ecosystems are surprisingly similar in terms of N and P limitation.","container-title":"Ecology Letters","DOI":"10.1111/j.1461-0248.2007.01113.x","ISSN":"1461-0248","issue":"12","journalAbbreviation":"Ecol Lett","language":"en","note":"_eprint: https://onlinelibrary.wiley.com/doi/pdf/10.1111/j.1461-0248.2007.01113.x","page":"1135-1142","source":"Wiley Online Library","title":"Global analysis of nitrogen and phosphorus limitation of primary producers in freshwater, marine and terrestrial ecosystems","volume":"10","author":[{"family":"Elser","given":"James J."},{"family":"Bracken","given":"Matthew E.S."},{"family":"Cleland","given":"Elsa E."},{"family":"Gruner","given":"Daniel S."},{"family":"Harpole","given":"W. Stanley"},{"family":"Hillebrand","given":"Helmut"},{"family":"Ngai","given":"Jacqueline T."},{"family":"Seabloom","given":"Eric W."},{"family":"Shurin","given":"Jonathan B."},{"family":"Smith","given":"Jennifer E."}],"issued":{"date-parts":[["2007"]]}}}],"schema":"https://github.com/citation-style-language/schema/raw/master/csl-citation.json"} </w:instrText>
       </w:r>
       <w:r>
         <w:rPr>
@@ -3042,7 +3177,7 @@
           <w:noProof/>
           <w:color w:val="000000"/>
         </w:rPr>
-        <w:t>(Pawlowicz, 2017)</w:t>
+        <w:t>(Elser et al., 2007)</w:t>
       </w:r>
       <w:r>
         <w:rPr>
@@ -3056,49 +3191,6 @@
           <w:rFonts w:ascii="Times New Roman" w:eastAsia="Times New Roman" w:hAnsi="Times New Roman" w:cs="Times New Roman"/>
           <w:color w:val="000000"/>
         </w:rPr>
-        <w:t xml:space="preserve">, contributing to both spatial and temporal variation in nutrient availability. Specifically, these external sources provide nitrogen, a limiting nutrient in nearshore marine waters </w:t>
-      </w:r>
-      <w:r>
-        <w:rPr>
-          <w:rFonts w:ascii="Times New Roman" w:eastAsia="Times New Roman" w:hAnsi="Times New Roman" w:cs="Times New Roman"/>
-          <w:color w:val="000000"/>
-        </w:rPr>
-        <w:fldChar w:fldCharType="begin"/>
-      </w:r>
-      <w:r>
-        <w:rPr>
-          <w:rFonts w:ascii="Times New Roman" w:eastAsia="Times New Roman" w:hAnsi="Times New Roman" w:cs="Times New Roman"/>
-          <w:color w:val="000000"/>
-        </w:rPr>
-        <w:instrText xml:space="preserve"> ADDIN ZOTERO_ITEM CSL_CITATION {"citationID":"VWsr6rAa","properties":{"formattedCitation":"(Elser et al., 2007)","plainCitation":"(Elser et al., 2007)","noteIndex":0},"citationItems":[{"id":2973,"uris":["http://zotero.org/users/local/idKDtb7T/items/VLM9TTRP"],"itemData":{"id":2973,"type":"article-journal","abstract":"The cycles of the key nutrient elements nitrogen (N) and phosphorus (P) have been massively altered by anthropogenic activities. Thus, it is essential to understand how photosynthetic production across diverse ecosystems is, or is not, limited by N and P. Via a large-scale meta-analysis of experimental enrichments, we show that P limitation is equally strong across these major habitats and that N and P limitation are equivalent within both terrestrial and freshwater systems. Furthermore, simultaneous N and P enrichment produces strongly positive synergistic responses in all three environments. Thus, contrary to some prevailing paradigms, freshwater, marine and terrestrial ecosystems are surprisingly similar in terms of N and P limitation.","container-title":"Ecology Letters","DOI":"10.1111/j.1461-0248.2007.01113.x","ISSN":"1461-0248","issue":"12","journalAbbreviation":"Ecol Lett","language":"en","note":"_eprint: https://onlinelibrary.wiley.com/doi/pdf/10.1111/j.1461-0248.2007.01113.x","page":"1135-1142","source":"Wiley Online Library","title":"Global analysis of nitrogen and phosphorus limitation of primary producers in freshwater, marine and terrestrial ecosystems","volume":"10","author":[{"family":"Elser","given":"James J."},{"family":"Bracken","given":"Matthew E.S."},{"family":"Cleland","given":"Elsa E."},{"family":"Gruner","given":"Daniel S."},{"family":"Harpole","given":"W. Stanley"},{"family":"Hillebrand","given":"Helmut"},{"family":"Ngai","given":"Jacqueline T."},{"family":"Seabloom","given":"Eric W."},{"family":"Shurin","given":"Jonathan B."},{"family":"Smith","given":"Jennifer E."}],"issued":{"date-parts":[["2007"]]}}}],"schema":"https://github.com/citation-style-language/schema/raw/master/csl-citation.json"} </w:instrText>
-      </w:r>
-      <w:r>
-        <w:rPr>
-          <w:rFonts w:ascii="Times New Roman" w:eastAsia="Times New Roman" w:hAnsi="Times New Roman" w:cs="Times New Roman"/>
-          <w:color w:val="000000"/>
-        </w:rPr>
-        <w:fldChar w:fldCharType="separate"/>
-      </w:r>
-      <w:r>
-        <w:rPr>
-          <w:rFonts w:ascii="Times New Roman" w:eastAsia="Times New Roman" w:hAnsi="Times New Roman" w:cs="Times New Roman"/>
-          <w:noProof/>
-          <w:color w:val="000000"/>
-        </w:rPr>
-        <w:t>(Elser et al., 2007)</w:t>
-      </w:r>
-      <w:r>
-        <w:rPr>
-          <w:rFonts w:ascii="Times New Roman" w:eastAsia="Times New Roman" w:hAnsi="Times New Roman" w:cs="Times New Roman"/>
-          <w:color w:val="000000"/>
-        </w:rPr>
-        <w:fldChar w:fldCharType="end"/>
-      </w:r>
-      <w:r>
-        <w:rPr>
-          <w:rFonts w:ascii="Times New Roman" w:eastAsia="Times New Roman" w:hAnsi="Times New Roman" w:cs="Times New Roman"/>
-          <w:color w:val="000000"/>
-        </w:rPr>
         <w:t>, in the form of nitrate and nitrite.</w:t>
       </w:r>
       <w:r>
@@ -3136,23 +3228,7 @@
           <w:rFonts w:ascii="Times New Roman" w:eastAsia="Times New Roman" w:hAnsi="Times New Roman" w:cs="Times New Roman"/>
           <w:color w:val="000000"/>
         </w:rPr>
-        <w:t xml:space="preserve"> and within sites. Additionally, we surveyed biotic communities and measured abiotic variables to determine drivers and modifiers of this </w:t>
-      </w:r>
-      <w:bookmarkStart w:id="10" w:name="_GoBack"/>
-      <w:r>
-        <w:rPr>
-          <w:rFonts w:ascii="Times New Roman" w:eastAsia="Times New Roman" w:hAnsi="Times New Roman" w:cs="Times New Roman"/>
-          <w:color w:val="000000"/>
-        </w:rPr>
-        <w:t>variability</w:t>
-      </w:r>
-      <w:bookmarkEnd w:id="10"/>
-      <w:r>
-        <w:rPr>
-          <w:rFonts w:ascii="Times New Roman" w:eastAsia="Times New Roman" w:hAnsi="Times New Roman" w:cs="Times New Roman"/>
-          <w:color w:val="000000"/>
-        </w:rPr>
-        <w:t xml:space="preserve">. </w:t>
+        <w:t xml:space="preserve"> and within sites. Additionally, we surveyed biotic communities and measured abiotic variables to determine drivers and modifiers of this variability. </w:t>
       </w:r>
       <w:r>
         <w:rPr>
@@ -3185,7 +3261,7 @@
         </w:rPr>
         <w:t xml:space="preserve">-scale variation may be possible under normal mixing conditions. By characterizing the meaningful scale of animal-driven nutrient variability, we hope to contribute to better understanding the contexts under which bottom-up ecosystem control is </w:t>
       </w:r>
-      <w:commentRangeStart w:id="11"/>
+      <w:commentRangeStart w:id="15"/>
       <w:r>
         <w:rPr>
           <w:rFonts w:ascii="Times New Roman" w:eastAsia="Times New Roman" w:hAnsi="Times New Roman" w:cs="Times New Roman"/>
@@ -3193,12 +3269,12 @@
         </w:rPr>
         <w:t>detectable</w:t>
       </w:r>
-      <w:commentRangeEnd w:id="11"/>
+      <w:commentRangeEnd w:id="15"/>
       <w:r>
         <w:rPr>
           <w:rStyle w:val="CommentReference"/>
         </w:rPr>
-        <w:commentReference w:id="11"/>
+        <w:commentReference w:id="15"/>
       </w:r>
       <w:r>
         <w:rPr>
@@ -3243,7 +3319,7 @@
           <w:id w:val="-1985156523"/>
         </w:sdtPr>
         <w:sdtContent>
-          <w:commentRangeStart w:id="12"/>
+          <w:commentRangeStart w:id="16"/>
         </w:sdtContent>
       </w:sdt>
       <w:sdt>
@@ -3252,7 +3328,7 @@
           <w:id w:val="782848915"/>
         </w:sdtPr>
         <w:sdtContent>
-          <w:commentRangeStart w:id="13"/>
+          <w:commentRangeStart w:id="17"/>
         </w:sdtContent>
       </w:sdt>
       <w:sdt>
@@ -3261,8 +3337,8 @@
           <w:id w:val="-1787574049"/>
         </w:sdtPr>
         <w:sdtContent>
-          <w:commentRangeStart w:id="14"/>
-          <w:commentRangeStart w:id="15"/>
+          <w:commentRangeStart w:id="18"/>
+          <w:commentRangeStart w:id="19"/>
         </w:sdtContent>
       </w:sdt>
       <w:r>
@@ -3272,24 +3348,24 @@
         </w:rPr>
         <w:t xml:space="preserve">Nutrients </w:t>
       </w:r>
-      <w:commentRangeEnd w:id="12"/>
-      <w:r>
-        <w:commentReference w:id="12"/>
-      </w:r>
-      <w:commentRangeEnd w:id="13"/>
-      <w:r>
-        <w:commentReference w:id="13"/>
-      </w:r>
-      <w:commentRangeEnd w:id="15"/>
-      <w:r>
-        <w:commentReference w:id="15"/>
-      </w:r>
-      <w:commentRangeEnd w:id="14"/>
+      <w:commentRangeEnd w:id="16"/>
+      <w:r>
+        <w:commentReference w:id="16"/>
+      </w:r>
+      <w:commentRangeEnd w:id="17"/>
+      <w:r>
+        <w:commentReference w:id="17"/>
+      </w:r>
+      <w:commentRangeEnd w:id="19"/>
+      <w:r>
+        <w:commentReference w:id="19"/>
+      </w:r>
+      <w:commentRangeEnd w:id="18"/>
       <w:r>
         <w:rPr>
           <w:rStyle w:val="CommentReference"/>
         </w:rPr>
-        <w:commentReference w:id="14"/>
+        <w:commentReference w:id="18"/>
       </w:r>
       <w:r>
         <w:rPr>
@@ -3509,14 +3585,14 @@
       <w:r>
         <w:t xml:space="preserve"> </w:t>
       </w:r>
-      <w:commentRangeStart w:id="16"/>
+      <w:commentRangeStart w:id="20"/>
       <w:sdt>
         <w:sdtPr>
           <w:tag w:val="goog_rdk_12"/>
           <w:id w:val="1362249474"/>
         </w:sdtPr>
         <w:sdtContent>
-          <w:commentRangeStart w:id="17"/>
+          <w:commentRangeStart w:id="21"/>
         </w:sdtContent>
       </w:sdt>
       <w:r>
@@ -3526,13 +3602,13 @@
         </w:rPr>
         <w:t>important</w:t>
       </w:r>
-      <w:commentRangeEnd w:id="16"/>
-      <w:r>
-        <w:commentReference w:id="16"/>
-      </w:r>
-      <w:commentRangeEnd w:id="17"/>
-      <w:r>
-        <w:commentReference w:id="17"/>
+      <w:commentRangeEnd w:id="20"/>
+      <w:r>
+        <w:commentReference w:id="20"/>
+      </w:r>
+      <w:commentRangeEnd w:id="21"/>
+      <w:r>
+        <w:commentReference w:id="21"/>
       </w:r>
       <w:r>
         <w:rPr>
@@ -3541,15 +3617,15 @@
         </w:rPr>
         <w:t>!</w:t>
       </w:r>
-      <w:commentRangeStart w:id="18"/>
-      <w:commentRangeEnd w:id="18"/>
-      <w:r>
-        <w:commentReference w:id="18"/>
-      </w:r>
-      <w:commentRangeStart w:id="19"/>
-      <w:commentRangeEnd w:id="19"/>
-      <w:r>
-        <w:commentReference w:id="19"/>
+      <w:commentRangeStart w:id="22"/>
+      <w:commentRangeEnd w:id="22"/>
+      <w:r>
+        <w:commentReference w:id="22"/>
+      </w:r>
+      <w:commentRangeStart w:id="23"/>
+      <w:commentRangeEnd w:id="23"/>
+      <w:r>
+        <w:commentReference w:id="23"/>
       </w:r>
     </w:p>
     <w:p>
@@ -3660,7 +3736,6 @@
           <w:rFonts w:ascii="Times New Roman" w:eastAsia="Times New Roman" w:hAnsi="Times New Roman" w:cs="Times New Roman"/>
           <w:color w:val="000000"/>
         </w:rPr>
-        <w:lastRenderedPageBreak/>
         <w:t xml:space="preserve">upwelling, run-off, atmospheric deposition. </w:t>
       </w:r>
     </w:p>
@@ -3688,6 +3763,7 @@
           <w:rFonts w:ascii="Times New Roman" w:eastAsia="Times New Roman" w:hAnsi="Times New Roman" w:cs="Times New Roman"/>
           <w:color w:val="000000"/>
         </w:rPr>
+        <w:lastRenderedPageBreak/>
         <w:t>All vary in space + time</w:t>
       </w:r>
     </w:p>
@@ -3738,30 +3814,30 @@
         </w:rPr>
         <w:t>Biotic</w:t>
       </w:r>
-      <w:commentRangeStart w:id="20"/>
-      <w:commentRangeEnd w:id="20"/>
-      <w:r>
-        <w:commentReference w:id="20"/>
-      </w:r>
-      <w:commentRangeStart w:id="21"/>
-      <w:commentRangeEnd w:id="21"/>
-      <w:r>
-        <w:commentReference w:id="21"/>
-      </w:r>
-      <w:commentRangeStart w:id="22"/>
-      <w:commentRangeEnd w:id="22"/>
-      <w:r>
-        <w:commentReference w:id="22"/>
-      </w:r>
-      <w:commentRangeStart w:id="23"/>
-      <w:commentRangeEnd w:id="23"/>
-      <w:r>
-        <w:commentReference w:id="23"/>
-      </w:r>
       <w:commentRangeStart w:id="24"/>
       <w:commentRangeEnd w:id="24"/>
       <w:r>
         <w:commentReference w:id="24"/>
+      </w:r>
+      <w:commentRangeStart w:id="25"/>
+      <w:commentRangeEnd w:id="25"/>
+      <w:r>
+        <w:commentReference w:id="25"/>
+      </w:r>
+      <w:commentRangeStart w:id="26"/>
+      <w:commentRangeEnd w:id="26"/>
+      <w:r>
+        <w:commentReference w:id="26"/>
+      </w:r>
+      <w:commentRangeStart w:id="27"/>
+      <w:commentRangeEnd w:id="27"/>
+      <w:r>
+        <w:commentReference w:id="27"/>
+      </w:r>
+      <w:commentRangeStart w:id="28"/>
+      <w:commentRangeEnd w:id="28"/>
+      <w:r>
+        <w:commentReference w:id="28"/>
       </w:r>
       <w:r>
         <w:rPr>
@@ -4342,13 +4418,12 @@
           <w:rFonts w:ascii="Times New Roman" w:eastAsia="Times New Roman" w:hAnsi="Times New Roman" w:cs="Times New Roman"/>
           <w:color w:val="000000"/>
         </w:rPr>
-        <w:lastRenderedPageBreak/>
         <w:t>Intro Barkley Sound region?</w:t>
       </w:r>
-      <w:commentRangeStart w:id="25"/>
-      <w:commentRangeEnd w:id="25"/>
-      <w:r>
-        <w:commentReference w:id="25"/>
+      <w:commentRangeStart w:id="29"/>
+      <w:commentRangeEnd w:id="29"/>
+      <w:r>
+        <w:commentReference w:id="29"/>
       </w:r>
     </w:p>
     <w:p>
@@ -4376,7 +4451,7 @@
           <w:id w:val="1093899857"/>
         </w:sdtPr>
         <w:sdtContent>
-          <w:commentRangeStart w:id="26"/>
+          <w:commentRangeStart w:id="30"/>
         </w:sdtContent>
       </w:sdt>
       <w:sdt>
@@ -4385,7 +4460,7 @@
           <w:id w:val="118804574"/>
         </w:sdtPr>
         <w:sdtContent>
-          <w:commentRangeStart w:id="27"/>
+          <w:commentRangeStart w:id="31"/>
         </w:sdtContent>
       </w:sdt>
       <w:sdt>
@@ -4394,7 +4469,7 @@
           <w:id w:val="21209746"/>
         </w:sdtPr>
         <w:sdtContent>
-          <w:commentRangeStart w:id="28"/>
+          <w:commentRangeStart w:id="32"/>
         </w:sdtContent>
       </w:sdt>
       <w:sdt>
@@ -4403,7 +4478,7 @@
           <w:id w:val="194354813"/>
         </w:sdtPr>
         <w:sdtContent>
-          <w:commentRangeStart w:id="29"/>
+          <w:commentRangeStart w:id="33"/>
         </w:sdtContent>
       </w:sdt>
       <w:r>
@@ -4419,7 +4494,7 @@
           <w:id w:val="-2121126808"/>
         </w:sdtPr>
         <w:sdtContent>
-          <w:commentRangeStart w:id="30"/>
+          <w:commentRangeStart w:id="34"/>
         </w:sdtContent>
       </w:sdt>
       <w:r>
@@ -4429,25 +4504,25 @@
         </w:rPr>
         <w:t>kelp forests and rocky reefs?</w:t>
       </w:r>
+      <w:commentRangeEnd w:id="34"/>
+      <w:r>
+        <w:commentReference w:id="34"/>
+      </w:r>
       <w:commentRangeEnd w:id="30"/>
       <w:r>
         <w:commentReference w:id="30"/>
       </w:r>
-      <w:commentRangeEnd w:id="26"/>
-      <w:r>
-        <w:commentReference w:id="26"/>
-      </w:r>
-      <w:commentRangeEnd w:id="27"/>
-      <w:r>
-        <w:commentReference w:id="27"/>
-      </w:r>
-      <w:commentRangeEnd w:id="28"/>
-      <w:r>
-        <w:commentReference w:id="28"/>
-      </w:r>
-      <w:commentRangeEnd w:id="29"/>
-      <w:r>
-        <w:commentReference w:id="29"/>
+      <w:commentRangeEnd w:id="31"/>
+      <w:r>
+        <w:commentReference w:id="31"/>
+      </w:r>
+      <w:commentRangeEnd w:id="32"/>
+      <w:r>
+        <w:commentReference w:id="32"/>
+      </w:r>
+      <w:commentRangeEnd w:id="33"/>
+      <w:r>
+        <w:commentReference w:id="33"/>
       </w:r>
     </w:p>
     <w:p>
@@ -4509,8 +4584,8 @@
           <w:rFonts w:ascii="Times New Roman" w:eastAsia="Times New Roman" w:hAnsi="Times New Roman" w:cs="Times New Roman"/>
         </w:rPr>
       </w:pPr>
-      <w:bookmarkStart w:id="31" w:name="_heading=h.whp77j9e8x7r" w:colFirst="0" w:colLast="0"/>
-      <w:bookmarkEnd w:id="31"/>
+      <w:bookmarkStart w:id="35" w:name="_heading=h.whp77j9e8x7r" w:colFirst="0" w:colLast="0"/>
+      <w:bookmarkEnd w:id="35"/>
       <w:r>
         <w:rPr>
           <w:rFonts w:ascii="Times New Roman" w:eastAsia="Times New Roman" w:hAnsi="Times New Roman" w:cs="Times New Roman"/>
@@ -4536,8 +4611,8 @@
           <w:rFonts w:ascii="Times New Roman" w:eastAsia="Times New Roman" w:hAnsi="Times New Roman" w:cs="Times New Roman"/>
         </w:rPr>
       </w:pPr>
-      <w:bookmarkStart w:id="32" w:name="_heading=h.o67o6sfzfhz1" w:colFirst="0" w:colLast="0"/>
-      <w:bookmarkEnd w:id="32"/>
+      <w:bookmarkStart w:id="36" w:name="_heading=h.o67o6sfzfhz1" w:colFirst="0" w:colLast="0"/>
+      <w:bookmarkEnd w:id="36"/>
       <w:r>
         <w:rPr>
           <w:rFonts w:ascii="Times New Roman" w:eastAsia="Times New Roman" w:hAnsi="Times New Roman" w:cs="Times New Roman"/>
@@ -4563,8 +4638,8 @@
           <w:rFonts w:ascii="Times New Roman" w:eastAsia="Times New Roman" w:hAnsi="Times New Roman" w:cs="Times New Roman"/>
         </w:rPr>
       </w:pPr>
-      <w:bookmarkStart w:id="33" w:name="_heading=h.tsko70txcpip" w:colFirst="0" w:colLast="0"/>
-      <w:bookmarkEnd w:id="33"/>
+      <w:bookmarkStart w:id="37" w:name="_heading=h.tsko70txcpip" w:colFirst="0" w:colLast="0"/>
+      <w:bookmarkEnd w:id="37"/>
       <w:r>
         <w:rPr>
           <w:rFonts w:ascii="Times New Roman" w:eastAsia="Times New Roman" w:hAnsi="Times New Roman" w:cs="Times New Roman"/>
@@ -4620,6 +4695,7 @@
         <w:spacing w:line="480" w:lineRule="auto"/>
         <w:rPr>
           <w:rFonts w:ascii="Times New Roman" w:eastAsia="Times New Roman" w:hAnsi="Times New Roman" w:cs="Times New Roman"/>
+          <w:color w:val="000000"/>
         </w:rPr>
       </w:pPr>
       <w:r>
@@ -4718,37 +4794,228 @@
     </w:p>
     <w:p>
       <w:pPr>
-        <w:rPr>
-          <w:rFonts w:ascii="Times New Roman" w:hAnsi="Times New Roman" w:cs="Times New Roman"/>
-          <w:lang w:val="en-CA"/>
-        </w:rPr>
-      </w:pPr>
-      <w:r>
-        <w:rPr>
-          <w:rFonts w:ascii="Times New Roman" w:hAnsi="Times New Roman" w:cs="Times New Roman"/>
-          <w:lang w:val="en-CA"/>
-        </w:rPr>
-        <w:br w:type="page"/>
-      </w:r>
+        <w:pBdr>
+          <w:top w:val="nil"/>
+          <w:left w:val="nil"/>
+          <w:bottom w:val="nil"/>
+          <w:right w:val="nil"/>
+          <w:between w:val="nil"/>
+        </w:pBdr>
+        <w:spacing w:line="480" w:lineRule="auto"/>
+        <w:rPr>
+          <w:rFonts w:ascii="Times New Roman" w:eastAsia="Times New Roman" w:hAnsi="Times New Roman" w:cs="Times New Roman"/>
+        </w:rPr>
+      </w:pPr>
     </w:p>
     <w:p>
       <w:pPr>
-        <w:rPr>
-          <w:rFonts w:ascii="Times New Roman" w:hAnsi="Times New Roman" w:cs="Times New Roman"/>
-          <w:lang w:val="en-CA"/>
-        </w:rPr>
-      </w:pPr>
+        <w:pBdr>
+          <w:top w:val="nil"/>
+          <w:left w:val="nil"/>
+          <w:bottom w:val="nil"/>
+          <w:right w:val="nil"/>
+          <w:between w:val="nil"/>
+        </w:pBdr>
+        <w:spacing w:line="480" w:lineRule="auto"/>
+        <w:rPr>
+          <w:rFonts w:ascii="Times New Roman" w:eastAsia="Times New Roman" w:hAnsi="Times New Roman" w:cs="Times New Roman"/>
+          <w:color w:val="000000"/>
+        </w:rPr>
+      </w:pPr>
+      <w:r>
+        <w:rPr>
+          <w:rFonts w:ascii="Times New Roman" w:eastAsia="Times New Roman" w:hAnsi="Times New Roman" w:cs="Times New Roman"/>
+          <w:color w:val="000000"/>
+        </w:rPr>
+        <w:t xml:space="preserve">These bottom-up effects can propagate up the food chain and substantially structure ecosystem composition and dynamics, exceeding even the impacts of top-down control </w:t>
+      </w:r>
+      <w:r>
+        <w:rPr>
+          <w:rFonts w:ascii="Times New Roman" w:eastAsia="Times New Roman" w:hAnsi="Times New Roman" w:cs="Times New Roman"/>
+          <w:color w:val="000000"/>
+        </w:rPr>
+        <w:fldChar w:fldCharType="begin"/>
+      </w:r>
+      <w:r>
+        <w:rPr>
+          <w:rFonts w:ascii="Times New Roman" w:eastAsia="Times New Roman" w:hAnsi="Times New Roman" w:cs="Times New Roman"/>
+          <w:color w:val="000000"/>
+        </w:rPr>
+        <w:instrText xml:space="preserve"> ADDIN ZOTERO_ITEM CSL_CITATION {"citationID":"ppYJVIEc","properties":{"formattedCitation":"(Gruner et al., 2008)","plainCitation":"(Gruner et al., 2008)","noteIndex":0},"citationItems":[{"id":1499,"uris":["http://zotero.org/users/local/idKDtb7T/items/UPI64LJR"],"itemData":{"id":1499,"type":"article-journal","abstract":"Nutrient availability and herbivory control the biomass of primary producer communities to varying degrees across ecosystems. Ecological theory, individual experiments in many different systems, and system-specific quantitative reviews have suggested that (i) bottom–up control is pervasive but top–down control is more influential in aquatic habitats relative to terrestrial systems and (ii) bottom–up and top–down forces are interdependent, with statistical interactions that synergize or dampen relative influences on producer biomass. We used simple dynamic models to review ecological mechanisms that generate independent vs. interactive responses of community-level biomass. We calibrated these mechanistic predictions with the metrics of factorial meta-analysis and tested their prevalence across freshwater, marine and terrestrial ecosystems with a comprehensive meta-analysis of 191 factorial manipulations of herbivores and nutrients. Our analysis showed that producer community biomass increased with fertilization across all systems, although increases were greatest in freshwater habitats. Herbivore removal generally increased producer biomass in both freshwater and marine systems, but effects were inconsistent on land. With the exception of marine temperate rocky reef systems that showed positive synergism of nutrient enrichment and herbivore removal, experimental studies showed limited support for statistical interactions between nutrient and herbivory treatments on producer biomass. Top–down control of herbivores, compensatory behaviour of multiple herbivore guilds, spatial and temporal heterogeneity of interactions, and herbivore-mediated nutrient recycling may lower the probability of consistent interactive effects on producer biomass. Continuing studies should expand the temporal and spatial scales of experiments, particularly in understudied terrestrial systems; broaden factorial designs to manipulate independently multiple producer resources (e.g. nitrogen, phosphorus, light), multiple herbivore taxa or guilds (e.g. vertebrates and invertebrates) and multiple trophic levels; and – in addition to measuring producer biomass – assess the responses of species diversity, community composition and nutrient status.","container-title":"Ecology Letters","DOI":"10.1111/j.1461-0248.2008.01192.x","ISSN":"1461-0248","issue":"7","journalAbbreviation":"Ecol Lett","language":"en","license":"© 2008 Blackwell Publishing Ltd/CNRS","note":"_eprint: https://onlinelibrary.wiley.com/doi/pdf/10.1111/j.1461-0248.2008.01192.x","page":"740-755","source":"Wiley Online Library","title":"A cross-system synthesis of consumer and nutrient resource control on producer biomass","volume":"11","author":[{"family":"Gruner","given":"Daniel S."},{"family":"Smith","given":"Jennifer E."},{"family":"Seabloom","given":"Eric W."},{"family":"Sandin","given":"Stuart A."},{"family":"Ngai","given":"Jacqueline T."},{"family":"Hillebrand","given":"Helmut"},{"family":"Harpole","given":"W. Stanley"},{"family":"Elser","given":"James J."},{"family":"Cleland","given":"Elsa E."},{"family":"Bracken","given":"Matthew E. S."},{"family":"Borer","given":"Elizabeth T."},{"family":"Bolker","given":"Benjamin M."}],"issued":{"date-parts":[["2008"]]}}}],"schema":"https://github.com/citation-style-language/schema/raw/master/csl-citation.json"} </w:instrText>
+      </w:r>
+      <w:r>
+        <w:rPr>
+          <w:rFonts w:ascii="Times New Roman" w:eastAsia="Times New Roman" w:hAnsi="Times New Roman" w:cs="Times New Roman"/>
+          <w:color w:val="000000"/>
+        </w:rPr>
+        <w:fldChar w:fldCharType="separate"/>
+      </w:r>
+      <w:r>
+        <w:rPr>
+          <w:rFonts w:ascii="Times New Roman" w:eastAsia="Times New Roman" w:hAnsi="Times New Roman" w:cs="Times New Roman"/>
+          <w:noProof/>
+          <w:color w:val="000000"/>
+        </w:rPr>
+        <w:t>(Gruner et al., 2008)</w:t>
+      </w:r>
+      <w:r>
+        <w:rPr>
+          <w:rFonts w:ascii="Times New Roman" w:eastAsia="Times New Roman" w:hAnsi="Times New Roman" w:cs="Times New Roman"/>
+          <w:color w:val="000000"/>
+        </w:rPr>
+        <w:fldChar w:fldCharType="end"/>
+      </w:r>
+      <w:r>
+        <w:rPr>
+          <w:rFonts w:ascii="Times New Roman" w:eastAsia="Times New Roman" w:hAnsi="Times New Roman" w:cs="Times New Roman"/>
+          <w:color w:val="000000"/>
+        </w:rPr>
+        <w:t>.</w:t>
+      </w:r>
+      <w:r>
+        <w:rPr>
+          <w:rFonts w:ascii="Times New Roman" w:eastAsia="Times New Roman" w:hAnsi="Times New Roman" w:cs="Times New Roman"/>
+          <w:color w:val="000000"/>
+        </w:rPr>
+        <w:t xml:space="preserve"> </w:t>
+      </w:r>
+      <w:r>
+        <w:rPr>
+          <w:rFonts w:ascii="Times New Roman" w:eastAsia="Times New Roman" w:hAnsi="Times New Roman" w:cs="Times New Roman"/>
+          <w:color w:val="000000"/>
+        </w:rPr>
+        <w:t xml:space="preserve">However, in some cases bottom-up effects are difficult to detect, and top-down effects contribute more to ecosystem structure </w:t>
+      </w:r>
+      <w:r>
+        <w:rPr>
+          <w:rFonts w:ascii="Times New Roman" w:eastAsia="Times New Roman" w:hAnsi="Times New Roman" w:cs="Times New Roman"/>
+          <w:color w:val="000000"/>
+          <w:highlight w:val="yellow"/>
+        </w:rPr>
+        <w:t>(CITE)</w:t>
+      </w:r>
+      <w:r>
+        <w:rPr>
+          <w:rFonts w:ascii="Times New Roman" w:eastAsia="Times New Roman" w:hAnsi="Times New Roman" w:cs="Times New Roman"/>
+          <w:color w:val="000000"/>
+        </w:rPr>
+        <w:t>.</w:t>
+      </w:r>
     </w:p>
     <w:p>
       <w:pPr>
+        <w:pBdr>
+          <w:top w:val="nil"/>
+          <w:left w:val="nil"/>
+          <w:bottom w:val="nil"/>
+          <w:right w:val="nil"/>
+          <w:between w:val="nil"/>
+        </w:pBdr>
         <w:spacing w:line="480" w:lineRule="auto"/>
         <w:rPr>
+          <w:rFonts w:ascii="Times New Roman" w:eastAsia="Times New Roman" w:hAnsi="Times New Roman" w:cs="Times New Roman"/>
+        </w:rPr>
+      </w:pPr>
+    </w:p>
+    <w:p>
+      <w:pPr>
+        <w:pBdr>
+          <w:top w:val="nil"/>
+          <w:left w:val="nil"/>
+          <w:bottom w:val="nil"/>
+          <w:right w:val="nil"/>
+          <w:between w:val="nil"/>
+        </w:pBdr>
+        <w:spacing w:line="480" w:lineRule="auto"/>
+        <w:rPr>
+          <w:rFonts w:ascii="Times New Roman" w:eastAsia="Times New Roman" w:hAnsi="Times New Roman" w:cs="Times New Roman"/>
+        </w:rPr>
+      </w:pPr>
+      <w:r>
+        <w:rPr>
+          <w:rFonts w:ascii="Times New Roman" w:eastAsia="Times New Roman" w:hAnsi="Times New Roman" w:cs="Times New Roman"/>
+          <w:color w:val="000000"/>
+        </w:rPr>
+        <w:t xml:space="preserve">Nutrient regeneration by animals through a process termed consumer-mediated nutrient dynamics (CND) can contribute substantially to variation in nutrient availability </w:t>
+      </w:r>
+      <w:r>
+        <w:rPr>
+          <w:rFonts w:ascii="Times New Roman" w:eastAsia="Times New Roman" w:hAnsi="Times New Roman" w:cs="Times New Roman"/>
+          <w:color w:val="000000"/>
+        </w:rPr>
+        <w:fldChar w:fldCharType="begin"/>
+      </w:r>
+      <w:r>
+        <w:rPr>
+          <w:rFonts w:ascii="Times New Roman" w:eastAsia="Times New Roman" w:hAnsi="Times New Roman" w:cs="Times New Roman"/>
+          <w:color w:val="000000"/>
+        </w:rPr>
+        <w:instrText xml:space="preserve"> ADDIN ZOTERO_ITEM CSL_CITATION {"citationID":"aeIYztjI","properties":{"formattedCitation":"(Allgeier et al., 2017)","plainCitation":"(Allgeier et al., 2017)","noteIndex":0},"citationItems":[{"id":1353,"uris":["http://zotero.org/users/local/idKDtb7T/items/MX8X9VD8"],"itemData":{"id":1353,"type":"article-journal","abstract":"Humans have drastically altered the abundance of animals in marine ecosystems via exploitation. Reduced abundance can destabilize food webs, leading to cascading indirect effects that dramatically reorganize community structure and shift ecosystem function. However, the additional implications of these top-down changes for biogeochemical cycles via consumer-mediated nutrient dynamics (CND) are often overlooked in marine systems, particularly in coastal areas. Here, we review research that underscores the importance of this bottom-up control at local, regional, and global scales in coastal marine ecosystems, and the potential implications of anthropogenic change to fundamentally alter these processes. We focus attention on the two primary ways consumers affect nutrient dynamics, with emphasis on implications for the nutrient capacity of ecosystems: (1) the storage and retention of nutrients in biomass, and (2) the supply of nutrients via excretion and egestion. Nutrient storage in consumer biomass may be especially important in many marine ecosystems because consumers, as opposed to producers, often dominate organismal biomass. As for nutrient supply, we emphasize how consumers enhance primary production through both press and pulse dynamics. Looking forward, we explore the importance of CDN for improving theory (e.g., ecological stoichiometry, metabolic theory, and biodiversity–ecosystem function relationships), all in the context of global environmental change. Increasing research focus on CND will likely transform our perspectives on how consumers affect the functioning of marine ecosystems.","container-title":"Global Change Biology","DOI":"10.1111/gcb.13625","ISSN":"1365-2486","issue":"6","journalAbbreviation":"Glob Change Biol","language":"en","note":"_eprint: https://onlinelibrary.wiley.com/doi/pdf/10.1111/gcb.13625","page":"2166-2178","source":"Wiley Online Library","title":"Animal pee in the sea: consumer-mediated nutrient dynamics in the world's changing oceans","title-short":"Animal pee in the sea","volume":"23","author":[{"family":"Allgeier","given":"Jacob E."},{"family":"Burkepile","given":"Deron E."},{"family":"Layman","given":"Craig A."}],"issued":{"date-parts":[["2017"]]}}}],"schema":"https://github.com/citation-style-language/schema/raw/master/csl-citation.json"} </w:instrText>
+      </w:r>
+      <w:r>
+        <w:rPr>
+          <w:rFonts w:ascii="Times New Roman" w:eastAsia="Times New Roman" w:hAnsi="Times New Roman" w:cs="Times New Roman"/>
+          <w:color w:val="000000"/>
+        </w:rPr>
+        <w:fldChar w:fldCharType="separate"/>
+      </w:r>
+      <w:r>
+        <w:rPr>
+          <w:rFonts w:ascii="Times New Roman" w:eastAsia="Times New Roman" w:hAnsi="Times New Roman" w:cs="Times New Roman"/>
+          <w:noProof/>
+          <w:color w:val="000000"/>
+        </w:rPr>
+        <w:t>(Allgeier et al., 2017)</w:t>
+      </w:r>
+      <w:r>
+        <w:rPr>
+          <w:rFonts w:ascii="Times New Roman" w:eastAsia="Times New Roman" w:hAnsi="Times New Roman" w:cs="Times New Roman"/>
+          <w:color w:val="000000"/>
+        </w:rPr>
+        <w:fldChar w:fldCharType="end"/>
+      </w:r>
+      <w:r>
+        <w:rPr>
+          <w:rFonts w:ascii="Times New Roman" w:eastAsia="Times New Roman" w:hAnsi="Times New Roman" w:cs="Times New Roman"/>
+          <w:color w:val="000000"/>
+        </w:rPr>
+        <w:t>.</w:t>
+      </w:r>
+    </w:p>
+    <w:p>
+      <w:pPr>
+        <w:rPr>
+          <w:rFonts w:ascii="Times New Roman" w:hAnsi="Times New Roman" w:cs="Times New Roman"/>
+          <w:lang w:val="en-CA"/>
+        </w:rPr>
+      </w:pPr>
+      <w:r>
+        <w:rPr>
+          <w:rFonts w:ascii="Times New Roman" w:hAnsi="Times New Roman" w:cs="Times New Roman"/>
+          <w:lang w:val="en-CA"/>
+        </w:rPr>
+        <w:lastRenderedPageBreak/>
+        <w:br w:type="page"/>
+      </w:r>
+    </w:p>
+    <w:p>
+      <w:pPr>
+        <w:rPr>
+          <w:rFonts w:ascii="Times New Roman" w:hAnsi="Times New Roman" w:cs="Times New Roman"/>
+          <w:lang w:val="en-CA"/>
+        </w:rPr>
+      </w:pPr>
+    </w:p>
+    <w:p>
+      <w:pPr>
+        <w:spacing w:line="480" w:lineRule="auto"/>
+        <w:rPr>
           <w:rFonts w:ascii="Times New Roman" w:hAnsi="Times New Roman" w:cs="Times New Roman"/>
           <w:b/>
           <w:lang w:val="en-CA"/>
         </w:rPr>
       </w:pPr>
-      <w:commentRangeStart w:id="34"/>
+      <w:commentRangeStart w:id="38"/>
       <w:r>
         <w:rPr>
           <w:rFonts w:ascii="Times New Roman" w:hAnsi="Times New Roman" w:cs="Times New Roman"/>
@@ -4757,12 +5024,12 @@
         </w:rPr>
         <w:t>Methods</w:t>
       </w:r>
-      <w:commentRangeEnd w:id="34"/>
+      <w:commentRangeEnd w:id="38"/>
       <w:r>
         <w:rPr>
           <w:rStyle w:val="CommentReference"/>
         </w:rPr>
-        <w:commentReference w:id="34"/>
+        <w:commentReference w:id="38"/>
       </w:r>
     </w:p>
     <w:p>
@@ -6067,7 +6334,7 @@
         </w:rPr>
         <w:t xml:space="preserve"> (</w:t>
       </w:r>
-      <w:commentRangeStart w:id="35"/>
+      <w:commentRangeStart w:id="39"/>
       <w:r>
         <w:rPr>
           <w:rFonts w:ascii="Times New Roman" w:hAnsi="Times New Roman" w:cs="Times New Roman"/>
@@ -6082,12 +6349,12 @@
         </w:rPr>
         <w:t>1</w:t>
       </w:r>
-      <w:commentRangeEnd w:id="35"/>
+      <w:commentRangeEnd w:id="39"/>
       <w:r>
         <w:rPr>
           <w:rStyle w:val="CommentReference"/>
         </w:rPr>
-        <w:commentReference w:id="35"/>
+        <w:commentReference w:id="39"/>
       </w:r>
       <w:r>
         <w:rPr>
@@ -6865,7 +7132,7 @@
         </w:rPr>
         <w:t xml:space="preserve"> </w:t>
       </w:r>
-      <w:commentRangeStart w:id="36"/>
+      <w:commentRangeStart w:id="40"/>
       <w:r>
         <w:rPr>
           <w:rFonts w:ascii="Times New Roman" w:hAnsi="Times New Roman" w:cs="Times New Roman"/>
@@ -6902,12 +7169,12 @@
         </w:rPr>
         <w:fldChar w:fldCharType="end"/>
       </w:r>
-      <w:commentRangeEnd w:id="36"/>
+      <w:commentRangeEnd w:id="40"/>
       <w:r>
         <w:rPr>
           <w:rStyle w:val="CommentReference"/>
         </w:rPr>
-        <w:commentReference w:id="36"/>
+        <w:commentReference w:id="40"/>
       </w:r>
       <w:r>
         <w:rPr>
@@ -6916,7 +7183,7 @@
         </w:rPr>
         <w:t>. For invertebrates, only economically important species (abalone and scallops) and sunflower stars were sized, so we were only able to calculate weights for those species. For all others, we used published weight estimates from this region to estimate rough average weights for each taxon (</w:t>
       </w:r>
-      <w:commentRangeStart w:id="37"/>
+      <w:commentRangeStart w:id="41"/>
       <w:r>
         <w:rPr>
           <w:rFonts w:ascii="Times New Roman" w:hAnsi="Times New Roman" w:cs="Times New Roman"/>
@@ -6924,12 +7191,12 @@
         </w:rPr>
         <w:t>Table 3</w:t>
       </w:r>
-      <w:commentRangeEnd w:id="37"/>
+      <w:commentRangeEnd w:id="41"/>
       <w:r>
         <w:rPr>
           <w:rStyle w:val="CommentReference"/>
         </w:rPr>
-        <w:commentReference w:id="37"/>
+        <w:commentReference w:id="41"/>
       </w:r>
       <w:r>
         <w:rPr>
@@ -7432,7 +7699,7 @@
         </w:rPr>
         <w:t xml:space="preserve"> on </w:t>
       </w:r>
-      <w:commentRangeStart w:id="38"/>
+      <w:commentRangeStart w:id="42"/>
       <w:r>
         <w:rPr>
           <w:rFonts w:ascii="Times New Roman" w:hAnsi="Times New Roman" w:cs="Times New Roman"/>
@@ -7440,12 +7707,12 @@
         </w:rPr>
         <w:t>May 28, 2021</w:t>
       </w:r>
-      <w:commentRangeEnd w:id="38"/>
+      <w:commentRangeEnd w:id="42"/>
       <w:r>
         <w:rPr>
           <w:rStyle w:val="CommentReference"/>
         </w:rPr>
-        <w:commentReference w:id="38"/>
+        <w:commentReference w:id="42"/>
       </w:r>
       <w:r>
         <w:rPr>
@@ -9441,7 +9708,7 @@
         </w:rPr>
         <w:t xml:space="preserve"> </w:t>
       </w:r>
-      <w:commentRangeStart w:id="39"/>
+      <w:commentRangeStart w:id="43"/>
       <w:r>
         <w:rPr>
           <w:rFonts w:ascii="Times New Roman" w:hAnsi="Times New Roman" w:cs="Times New Roman"/>
@@ -9449,12 +9716,12 @@
         </w:rPr>
         <w:t xml:space="preserve">For </w:t>
       </w:r>
-      <w:commentRangeEnd w:id="39"/>
+      <w:commentRangeEnd w:id="43"/>
       <w:r>
         <w:rPr>
           <w:rStyle w:val="CommentReference"/>
         </w:rPr>
-        <w:commentReference w:id="39"/>
+        <w:commentReference w:id="43"/>
       </w:r>
       <w:r>
         <w:rPr>
@@ -10590,7 +10857,7 @@
         </w:rPr>
         <w:t xml:space="preserve">). However, we did find a positive effect of cage depth (0.38 ± 0.05, p &lt; 0.001). </w:t>
       </w:r>
-      <w:commentRangeStart w:id="40"/>
+      <w:commentRangeStart w:id="44"/>
       <w:r>
         <w:rPr>
           <w:rFonts w:ascii="Times New Roman" w:hAnsi="Times New Roman" w:cs="Times New Roman"/>
@@ -10598,12 +10865,12 @@
         </w:rPr>
         <w:t xml:space="preserve">For </w:t>
       </w:r>
-      <w:commentRangeEnd w:id="40"/>
+      <w:commentRangeEnd w:id="44"/>
       <w:r>
         <w:rPr>
           <w:rStyle w:val="CommentReference"/>
         </w:rPr>
-        <w:commentReference w:id="40"/>
+        <w:commentReference w:id="44"/>
       </w:r>
       <w:r>
         <w:rPr>
@@ -17534,7 +17801,211 @@
       </w:r>
     </w:p>
   </w:comment>
-  <w:comment w:id="6" w:author="Em Lim" w:date="2024-01-25T10:10:00Z" w:initials="EL">
+  <w:comment w:id="6" w:author="Em Lim" w:date="2024-01-29T15:19:00Z" w:initials="EL">
+    <w:p>
+      <w:pPr>
+        <w:pStyle w:val="CommentText"/>
+      </w:pPr>
+      <w:r>
+        <w:rPr>
+          <w:rStyle w:val="CommentReference"/>
+        </w:rPr>
+        <w:annotationRef/>
+      </w:r>
+      <w:r>
+        <w:t xml:space="preserve">Alt: </w:t>
+      </w:r>
+      <w:r>
+        <w:rPr>
+          <w:rFonts w:ascii="Times New Roman" w:eastAsia="Times New Roman" w:hAnsi="Times New Roman" w:cs="Times New Roman"/>
+          <w:color w:val="000000"/>
+        </w:rPr>
+        <w:t xml:space="preserve">However, the understanding of animal-driven </w:t>
+      </w:r>
+      <w:r>
+        <w:rPr>
+          <w:rFonts w:ascii="Times New Roman" w:eastAsia="Times New Roman" w:hAnsi="Times New Roman" w:cs="Times New Roman"/>
+          <w:color w:val="000000"/>
+        </w:rPr>
+        <w:t>variation</w:t>
+      </w:r>
+      <w:r>
+        <w:rPr>
+          <w:rFonts w:ascii="Times New Roman" w:eastAsia="Times New Roman" w:hAnsi="Times New Roman" w:cs="Times New Roman"/>
+          <w:color w:val="000000"/>
+        </w:rPr>
+        <w:t xml:space="preserve"> </w:t>
+      </w:r>
+      <w:r>
+        <w:rPr>
+          <w:rFonts w:ascii="Times New Roman" w:eastAsia="Times New Roman" w:hAnsi="Times New Roman" w:cs="Times New Roman"/>
+          <w:color w:val="000000"/>
+        </w:rPr>
+        <w:t>in</w:t>
+      </w:r>
+      <w:r>
+        <w:rPr>
+          <w:rFonts w:ascii="Times New Roman" w:eastAsia="Times New Roman" w:hAnsi="Times New Roman" w:cs="Times New Roman"/>
+          <w:color w:val="000000"/>
+        </w:rPr>
+        <w:t xml:space="preserve"> nutrient</w:t>
+      </w:r>
+      <w:r>
+        <w:rPr>
+          <w:rFonts w:ascii="Times New Roman" w:eastAsia="Times New Roman" w:hAnsi="Times New Roman" w:cs="Times New Roman"/>
+          <w:color w:val="000000"/>
+        </w:rPr>
+        <w:t xml:space="preserve"> availability</w:t>
+      </w:r>
+      <w:r>
+        <w:rPr>
+          <w:rFonts w:ascii="Times New Roman" w:eastAsia="Times New Roman" w:hAnsi="Times New Roman" w:cs="Times New Roman"/>
+          <w:color w:val="000000"/>
+        </w:rPr>
+        <w:t xml:space="preserve"> is drawn substantially from tropical ecosystems</w:t>
+      </w:r>
+      <w:r>
+        <w:rPr>
+          <w:rFonts w:ascii="Times New Roman" w:eastAsia="Times New Roman" w:hAnsi="Times New Roman" w:cs="Times New Roman"/>
+          <w:color w:val="000000"/>
+        </w:rPr>
+        <w:t xml:space="preserve"> (</w:t>
+      </w:r>
+      <w:r>
+        <w:rPr>
+          <w:rFonts w:ascii="Times New Roman" w:eastAsia="Times New Roman" w:hAnsi="Times New Roman" w:cs="Times New Roman"/>
+          <w:color w:val="000000"/>
+          <w:highlight w:val="yellow"/>
+        </w:rPr>
+        <w:t>CITE</w:t>
+      </w:r>
+      <w:r>
+        <w:rPr>
+          <w:rFonts w:ascii="Times New Roman" w:eastAsia="Times New Roman" w:hAnsi="Times New Roman" w:cs="Times New Roman"/>
+          <w:color w:val="000000"/>
+        </w:rPr>
+        <w:t>)</w:t>
+      </w:r>
+      <w:r>
+        <w:rPr>
+          <w:rFonts w:ascii="Times New Roman" w:eastAsia="Times New Roman" w:hAnsi="Times New Roman" w:cs="Times New Roman"/>
+          <w:color w:val="000000"/>
+        </w:rPr>
+        <w:t>, often disregarding productive temperate marine ecosystems.</w:t>
+      </w:r>
+    </w:p>
+  </w:comment>
+  <w:comment w:id="7" w:author="Em Lim" w:date="2024-01-29T15:13:00Z" w:initials="EL">
+    <w:p>
+      <w:pPr>
+        <w:pBdr>
+          <w:top w:val="nil"/>
+          <w:left w:val="nil"/>
+          <w:bottom w:val="nil"/>
+          <w:right w:val="nil"/>
+          <w:between w:val="nil"/>
+        </w:pBdr>
+        <w:spacing w:line="480" w:lineRule="auto"/>
+        <w:rPr>
+          <w:rFonts w:ascii="Times New Roman" w:eastAsia="Times New Roman" w:hAnsi="Times New Roman" w:cs="Times New Roman"/>
+          <w:color w:val="000000"/>
+        </w:rPr>
+      </w:pPr>
+      <w:r>
+        <w:rPr>
+          <w:rStyle w:val="CommentReference"/>
+        </w:rPr>
+        <w:annotationRef/>
+      </w:r>
+      <w:r>
+        <w:t xml:space="preserve">Alt: </w:t>
+      </w:r>
+      <w:r>
+        <w:rPr>
+          <w:rFonts w:ascii="Times New Roman" w:eastAsia="Times New Roman" w:hAnsi="Times New Roman" w:cs="Times New Roman"/>
+          <w:color w:val="000000"/>
+        </w:rPr>
+        <w:t>Therefore, identifying the scale on which biologically relevant variation in nutrient availability contributes meaningfully to community structure</w:t>
+      </w:r>
+      <w:r>
+        <w:rPr>
+          <w:rFonts w:ascii="Times New Roman" w:eastAsia="Times New Roman" w:hAnsi="Times New Roman" w:cs="Times New Roman"/>
+          <w:color w:val="000000"/>
+        </w:rPr>
+        <w:t xml:space="preserve"> </w:t>
+      </w:r>
+      <w:r>
+        <w:rPr>
+          <w:rFonts w:ascii="Times New Roman" w:eastAsia="Times New Roman" w:hAnsi="Times New Roman" w:cs="Times New Roman"/>
+          <w:color w:val="000000"/>
+        </w:rPr>
+        <w:t xml:space="preserve">remains an active area of research </w:t>
+      </w:r>
+      <w:r>
+        <w:rPr>
+          <w:rFonts w:ascii="Times New Roman" w:eastAsia="Times New Roman" w:hAnsi="Times New Roman" w:cs="Times New Roman"/>
+          <w:color w:val="000000"/>
+          <w:highlight w:val="yellow"/>
+        </w:rPr>
+        <w:t>(CITE)</w:t>
+      </w:r>
+      <w:r>
+        <w:rPr>
+          <w:rFonts w:ascii="Times New Roman" w:eastAsia="Times New Roman" w:hAnsi="Times New Roman" w:cs="Times New Roman"/>
+          <w:color w:val="000000"/>
+        </w:rPr>
+        <w:t>.</w:t>
+      </w:r>
+    </w:p>
+    <w:p>
+      <w:pPr>
+        <w:pStyle w:val="CommentText"/>
+      </w:pPr>
+    </w:p>
+    <w:p>
+      <w:pPr>
+        <w:pStyle w:val="CommentText"/>
+      </w:pPr>
+    </w:p>
+    <w:p>
+      <w:pPr>
+        <w:pStyle w:val="CommentText"/>
+      </w:pPr>
+      <w:r>
+        <w:t>Alt2:</w:t>
+      </w:r>
+      <w:r>
+        <w:rPr>
+          <w:rFonts w:ascii="Times New Roman" w:eastAsia="Times New Roman" w:hAnsi="Times New Roman" w:cs="Times New Roman"/>
+          <w:color w:val="000000"/>
+        </w:rPr>
+        <w:t xml:space="preserve"> </w:t>
+      </w:r>
+      <w:r>
+        <w:rPr>
+          <w:rFonts w:ascii="Times New Roman" w:eastAsia="Times New Roman" w:hAnsi="Times New Roman" w:cs="Times New Roman"/>
+          <w:color w:val="000000"/>
+        </w:rPr>
+        <w:t xml:space="preserve">Identifying the contexts under which bottom-up effects contribute meaningfully to ecosystem structure remains an active area of research </w:t>
+      </w:r>
+      <w:r>
+        <w:rPr>
+          <w:rFonts w:ascii="Times New Roman" w:eastAsia="Times New Roman" w:hAnsi="Times New Roman" w:cs="Times New Roman"/>
+          <w:color w:val="000000"/>
+          <w:highlight w:val="yellow"/>
+        </w:rPr>
+        <w:t>(CITE)</w:t>
+      </w:r>
+      <w:r>
+        <w:rPr>
+          <w:rFonts w:ascii="Times New Roman" w:eastAsia="Times New Roman" w:hAnsi="Times New Roman" w:cs="Times New Roman"/>
+          <w:color w:val="000000"/>
+        </w:rPr>
+        <w:t>. Therefore, elucidating the scale of biologically relevant variation in nutrient availability is the first step towards identifying whether such variation structures primary productivity, and thus propagates up food chains to impact community structure.</w:t>
+      </w:r>
+    </w:p>
+  </w:comment>
+  <w:comment w:id="9" w:author="Em Lim" w:date="2024-01-25T10:10:00Z" w:initials="EL">
     <w:p>
       <w:pPr>
         <w:widowControl w:val="0"/>
@@ -17572,7 +18043,7 @@
       </w:r>
     </w:p>
   </w:comment>
-  <w:comment w:id="7" w:author="Em Lim" w:date="2024-01-25T10:10:00Z" w:initials="EL">
+  <w:comment w:id="8" w:author="Em Lim" w:date="2024-01-25T10:10:00Z" w:initials="EL">
     <w:p>
       <w:pPr>
         <w:widowControl w:val="0"/>
@@ -17607,7 +18078,7 @@
       </w:r>
     </w:p>
   </w:comment>
-  <w:comment w:id="8" w:author="Em Lim" w:date="2024-01-24T10:31:00Z" w:initials="EL">
+  <w:comment w:id="10" w:author="Em Lim" w:date="2024-01-29T15:17:00Z" w:initials="EL">
     <w:p>
       <w:pPr>
         <w:pStyle w:val="CommentText"/>
@@ -17619,27 +18090,67 @@
         <w:annotationRef/>
       </w:r>
       <w:r>
-        <w:t xml:space="preserve">This isn’t </w:t>
+        <w:t xml:space="preserve">restructure to go small </w:t>
       </w:r>
       <w:proofErr w:type="spellStart"/>
       <w:r>
-        <w:t>reallyyyy</w:t>
+        <w:t>to</w:t>
       </w:r>
       <w:proofErr w:type="spellEnd"/>
       <w:r>
-        <w:t xml:space="preserve"> the case </w:t>
-      </w:r>
-      <w:proofErr w:type="gramStart"/>
-      <w:r>
-        <w:t>anymore, but</w:t>
-      </w:r>
-      <w:proofErr w:type="gramEnd"/>
-      <w:r>
-        <w:t xml:space="preserve"> was the case for a long time. And I’d say that we’re still pretty focused on top-down vs bottom up</w:t>
+        <w:t xml:space="preserve"> big or big to small</w:t>
       </w:r>
     </w:p>
   </w:comment>
-  <w:comment w:id="9" w:author="Kieran" w:date="2024-01-25T15:40:00Z" w:initials="">
+  <w:comment w:id="11" w:author="Em Lim" w:date="2024-01-29T15:19:00Z" w:initials="EL">
+    <w:p>
+      <w:pPr>
+        <w:pStyle w:val="CommentText"/>
+      </w:pPr>
+      <w:r>
+        <w:rPr>
+          <w:rStyle w:val="CommentReference"/>
+        </w:rPr>
+        <w:annotationRef/>
+      </w:r>
+      <w:r>
+        <w:t>I think I like this better here vs at the end of the first paragraph???</w:t>
+      </w:r>
+    </w:p>
+  </w:comment>
+  <w:comment w:id="13" w:author="Em Lim" w:date="2024-01-24T10:31:00Z" w:initials="EL">
+    <w:p>
+      <w:pPr>
+        <w:pStyle w:val="CommentText"/>
+      </w:pPr>
+      <w:r>
+        <w:rPr>
+          <w:rStyle w:val="CommentReference"/>
+        </w:rPr>
+        <w:annotationRef/>
+      </w:r>
+      <w:r>
+        <w:t xml:space="preserve">This isn’t </w:t>
+      </w:r>
+      <w:proofErr w:type="spellStart"/>
+      <w:r>
+        <w:t>reallyyyy</w:t>
+      </w:r>
+      <w:proofErr w:type="spellEnd"/>
+      <w:r>
+        <w:t xml:space="preserve"> the case </w:t>
+      </w:r>
+      <w:proofErr w:type="gramStart"/>
+      <w:r>
+        <w:t>anymore, but</w:t>
+      </w:r>
+      <w:proofErr w:type="gramEnd"/>
+      <w:r>
+        <w:t xml:space="preserve"> was the case for a long time. And I’d say that we’re still pretty focused on top-down vs bottom up</w:t>
+      </w:r>
+    </w:p>
+  </w:comment>
+  <w:comment w:id="14" w:author="Kieran" w:date="2024-01-25T15:40:00Z" w:initials="">
     <w:p>
       <w:pPr>
         <w:widowControl w:val="0"/>
@@ -17668,7 +18179,7 @@
       </w:r>
     </w:p>
   </w:comment>
-  <w:comment w:id="11" w:author="Em Lim" w:date="2024-01-29T11:53:00Z" w:initials="EL">
+  <w:comment w:id="15" w:author="Em Lim" w:date="2024-01-29T11:53:00Z" w:initials="EL">
     <w:p>
       <w:pPr>
         <w:pStyle w:val="CommentText"/>
@@ -17708,7 +18219,7 @@
       </w:r>
     </w:p>
   </w:comment>
-  <w:comment w:id="12" w:author="Em Lim" w:date="2024-01-11T16:09:00Z" w:initials="">
+  <w:comment w:id="16" w:author="Em Lim" w:date="2024-01-11T16:09:00Z" w:initials="">
     <w:p>
       <w:pPr>
         <w:widowControl w:val="0"/>
@@ -17737,7 +18248,7 @@
       </w:r>
     </w:p>
   </w:comment>
-  <w:comment w:id="13" w:author="Bridget Maher" w:date="2024-01-22T21:12:00Z" w:initials="">
+  <w:comment w:id="17" w:author="Bridget Maher" w:date="2024-01-22T21:12:00Z" w:initials="">
     <w:p>
       <w:pPr>
         <w:widowControl w:val="0"/>
@@ -17766,7 +18277,7 @@
       </w:r>
     </w:p>
   </w:comment>
-  <w:comment w:id="15" w:author="Claire Attridge" w:date="2024-01-22T22:56:00Z" w:initials="">
+  <w:comment w:id="19" w:author="Claire Attridge" w:date="2024-01-22T22:56:00Z" w:initials="">
     <w:p>
       <w:pPr>
         <w:widowControl w:val="0"/>
@@ -17795,7 +18306,7 @@
       </w:r>
     </w:p>
   </w:comment>
-  <w:comment w:id="14" w:author="Em Lim" w:date="2024-01-23T10:14:00Z" w:initials="EL">
+  <w:comment w:id="18" w:author="Em Lim" w:date="2024-01-23T10:14:00Z" w:initials="EL">
     <w:p>
       <w:pPr>
         <w:pStyle w:val="CommentText"/>
@@ -17811,7 +18322,7 @@
       </w:r>
     </w:p>
   </w:comment>
-  <w:comment w:id="16" w:author="Kieran" w:date="2024-01-25T15:14:00Z" w:initials="">
+  <w:comment w:id="20" w:author="Kieran" w:date="2024-01-25T15:14:00Z" w:initials="">
     <w:p>
       <w:pPr>
         <w:widowControl w:val="0"/>
@@ -17840,7 +18351,7 @@
       </w:r>
     </w:p>
   </w:comment>
-  <w:comment w:id="17" w:author="Kieran" w:date="2024-01-25T15:15:00Z" w:initials="">
+  <w:comment w:id="21" w:author="Kieran" w:date="2024-01-25T15:15:00Z" w:initials="">
     <w:p>
       <w:pPr>
         <w:widowControl w:val="0"/>
@@ -17869,7 +18380,7 @@
       </w:r>
     </w:p>
   </w:comment>
-  <w:comment w:id="18" w:author="Claire Attridge" w:date="2024-01-22T23:01:00Z" w:initials="">
+  <w:comment w:id="22" w:author="Claire Attridge" w:date="2024-01-22T23:01:00Z" w:initials="">
     <w:p>
       <w:pPr>
         <w:widowControl w:val="0"/>
@@ -17898,7 +18409,7 @@
       </w:r>
     </w:p>
   </w:comment>
-  <w:comment w:id="19" w:author="Kieran" w:date="2024-01-25T15:11:00Z" w:initials="">
+  <w:comment w:id="23" w:author="Kieran" w:date="2024-01-25T15:11:00Z" w:initials="">
     <w:p>
       <w:pPr>
         <w:widowControl w:val="0"/>
@@ -17927,7 +18438,7 @@
       </w:r>
     </w:p>
   </w:comment>
-  <w:comment w:id="20" w:author="Em Lim" w:date="2024-01-15T11:23:00Z" w:initials="">
+  <w:comment w:id="24" w:author="Em Lim" w:date="2024-01-15T11:23:00Z" w:initials="">
     <w:p>
       <w:pPr>
         <w:widowControl w:val="0"/>
@@ -17978,7 +18489,7 @@
       </w:r>
     </w:p>
   </w:comment>
-  <w:comment w:id="21" w:author="Anonymous" w:date="2024-01-17T20:46:00Z" w:initials="">
+  <w:comment w:id="25" w:author="Anonymous" w:date="2024-01-17T20:46:00Z" w:initials="">
     <w:p>
       <w:pPr>
         <w:widowControl w:val="0"/>
@@ -18027,7 +18538,7 @@
       </w:r>
     </w:p>
   </w:comment>
-  <w:comment w:id="22" w:author="Emily Leedham" w:date="2024-01-17T20:47:00Z" w:initials="">
+  <w:comment w:id="26" w:author="Emily Leedham" w:date="2024-01-17T20:47:00Z" w:initials="">
     <w:p>
       <w:pPr>
         <w:widowControl w:val="0"/>
@@ -18076,7 +18587,7 @@
       </w:r>
     </w:p>
   </w:comment>
-  <w:comment w:id="23" w:author="Claire Attridge" w:date="2024-01-22T23:07:00Z" w:initials="">
+  <w:comment w:id="27" w:author="Claire Attridge" w:date="2024-01-22T23:07:00Z" w:initials="">
     <w:p>
       <w:pPr>
         <w:widowControl w:val="0"/>
@@ -18172,7 +18683,7 @@
       </w:r>
     </w:p>
   </w:comment>
-  <w:comment w:id="24" w:author="Kieran" w:date="2024-01-25T15:37:00Z" w:initials="">
+  <w:comment w:id="28" w:author="Kieran" w:date="2024-01-25T15:37:00Z" w:initials="">
     <w:p>
       <w:pPr>
         <w:widowControl w:val="0"/>
@@ -18223,7 +18734,7 @@
       </w:r>
     </w:p>
   </w:comment>
-  <w:comment w:id="25" w:author="Kieran" w:date="2024-01-25T15:40:00Z" w:initials="">
+  <w:comment w:id="29" w:author="Kieran" w:date="2024-01-25T15:40:00Z" w:initials="">
     <w:p>
       <w:pPr>
         <w:widowControl w:val="0"/>
@@ -18252,7 +18763,7 @@
       </w:r>
     </w:p>
   </w:comment>
-  <w:comment w:id="30" w:author="Claire Attridge" w:date="2024-01-22T23:10:00Z" w:initials="">
+  <w:comment w:id="34" w:author="Claire Attridge" w:date="2024-01-22T23:10:00Z" w:initials="">
     <w:p>
       <w:pPr>
         <w:widowControl w:val="0"/>
@@ -18281,7 +18792,7 @@
       </w:r>
     </w:p>
   </w:comment>
-  <w:comment w:id="26" w:author="Em Lim" w:date="2024-01-17T18:09:00Z" w:initials="">
+  <w:comment w:id="30" w:author="Em Lim" w:date="2024-01-17T18:09:00Z" w:initials="">
     <w:p>
       <w:pPr>
         <w:widowControl w:val="0"/>
@@ -18310,7 +18821,7 @@
       </w:r>
     </w:p>
   </w:comment>
-  <w:comment w:id="27" w:author="Emily Leedham" w:date="2024-01-17T20:49:00Z" w:initials="">
+  <w:comment w:id="31" w:author="Emily Leedham" w:date="2024-01-17T20:49:00Z" w:initials="">
     <w:p>
       <w:pPr>
         <w:widowControl w:val="0"/>
@@ -18359,7 +18870,7 @@
       </w:r>
     </w:p>
   </w:comment>
-  <w:comment w:id="28" w:author="Em Lim" w:date="2024-01-17T21:34:00Z" w:initials="">
+  <w:comment w:id="32" w:author="Em Lim" w:date="2024-01-17T21:34:00Z" w:initials="">
     <w:p>
       <w:pPr>
         <w:widowControl w:val="0"/>
@@ -18388,7 +18899,7 @@
       </w:r>
     </w:p>
   </w:comment>
-  <w:comment w:id="29" w:author="Emily Leedham" w:date="2024-01-17T21:41:00Z" w:initials="">
+  <w:comment w:id="33" w:author="Emily Leedham" w:date="2024-01-17T21:41:00Z" w:initials="">
     <w:p>
       <w:pPr>
         <w:widowControl w:val="0"/>
@@ -18417,7 +18928,7 @@
       </w:r>
     </w:p>
   </w:comment>
-  <w:comment w:id="34" w:author="Em Lim" w:date="2024-01-26T10:55:00Z" w:initials="EL">
+  <w:comment w:id="38" w:author="Em Lim" w:date="2024-01-26T10:55:00Z" w:initials="EL">
     <w:p>
       <w:pPr>
         <w:pStyle w:val="CommentText"/>
@@ -18441,7 +18952,7 @@
       </w:r>
     </w:p>
   </w:comment>
-  <w:comment w:id="35" w:author="Em Lim" w:date="2024-01-17T15:30:00Z" w:initials="EL">
+  <w:comment w:id="39" w:author="Em Lim" w:date="2024-01-17T15:30:00Z" w:initials="EL">
     <w:p>
       <w:pPr>
         <w:pStyle w:val="CommentText"/>
@@ -18457,7 +18968,7 @@
       </w:r>
     </w:p>
   </w:comment>
-  <w:comment w:id="36" w:author="Em Lim" w:date="2024-01-18T11:59:00Z" w:initials="EL">
+  <w:comment w:id="40" w:author="Em Lim" w:date="2024-01-18T11:59:00Z" w:initials="EL">
     <w:p>
       <w:pPr>
         <w:pStyle w:val="CommentText"/>
@@ -18489,7 +19000,7 @@
       </w:r>
     </w:p>
   </w:comment>
-  <w:comment w:id="37" w:author="Em Lim" w:date="2024-01-18T12:03:00Z" w:initials="EL">
+  <w:comment w:id="41" w:author="Em Lim" w:date="2024-01-18T12:03:00Z" w:initials="EL">
     <w:p>
       <w:pPr>
         <w:pStyle w:val="CommentText"/>
@@ -18513,7 +19024,7 @@
       </w:r>
     </w:p>
   </w:comment>
-  <w:comment w:id="38" w:author="Em Lim" w:date="2024-01-22T18:12:00Z" w:initials="EL">
+  <w:comment w:id="42" w:author="Em Lim" w:date="2024-01-22T18:12:00Z" w:initials="EL">
     <w:p>
       <w:pPr>
         <w:pStyle w:val="CommentText"/>
@@ -18529,7 +19040,7 @@
       </w:r>
     </w:p>
   </w:comment>
-  <w:comment w:id="39" w:author="Em Lim" w:date="2024-01-19T16:53:00Z" w:initials="EL">
+  <w:comment w:id="43" w:author="Em Lim" w:date="2024-01-19T16:53:00Z" w:initials="EL">
     <w:p>
       <w:pPr>
         <w:pStyle w:val="CommentText"/>
@@ -18545,7 +19056,7 @@
       </w:r>
     </w:p>
   </w:comment>
-  <w:comment w:id="40" w:author="Em Lim" w:date="2024-01-22T18:06:00Z" w:initials="EL">
+  <w:comment w:id="44" w:author="Em Lim" w:date="2024-01-22T18:06:00Z" w:initials="EL">
     <w:p>
       <w:pPr>
         <w:pStyle w:val="CommentText"/>
@@ -18588,8 +19099,12 @@
   <w15:commentEx w15:paraId="30076A0F" w15:done="0"/>
   <w15:commentEx w15:paraId="25602D10" w15:done="0"/>
   <w15:commentEx w15:paraId="5E2C9F2D" w15:done="0"/>
-  <w15:commentEx w15:paraId="4EED6808" w15:done="0"/>
-  <w15:commentEx w15:paraId="60C0ACD4" w15:paraIdParent="4EED6808" w15:done="0"/>
+  <w15:commentEx w15:paraId="1DBFD40A" w15:done="0"/>
+  <w15:commentEx w15:paraId="3A1B4790" w15:done="0"/>
+  <w15:commentEx w15:paraId="54389172" w15:done="0"/>
+  <w15:commentEx w15:paraId="1930A9BE" w15:paraIdParent="54389172" w15:done="0"/>
+  <w15:commentEx w15:paraId="3CF88EF3" w15:done="0"/>
+  <w15:commentEx w15:paraId="7EBEEFB3" w15:done="0"/>
   <w15:commentEx w15:paraId="3E2577ED" w15:done="0"/>
   <w15:commentEx w15:paraId="17D80E62" w15:done="0"/>
   <w15:commentEx w15:paraId="6A3BF4C6" w15:done="0"/>
@@ -18630,8 +19145,11 @@
   <w16cid:commentId w16cid:paraId="30076A0F" w16cid:durableId="295CB1C4"/>
   <w16cid:commentId w16cid:paraId="25602D10" w16cid:durableId="2962139A"/>
   <w16cid:commentId w16cid:paraId="5E2C9F2D" w16cid:durableId="295E0FC7"/>
-  <w16cid:commentId w16cid:paraId="4EED6808" w16cid:durableId="295CB20E"/>
-  <w16cid:commentId w16cid:paraId="60C0ACD4" w16cid:durableId="295CB216"/>
+  <w16cid:commentId w16cid:paraId="1DBFD40A" w16cid:durableId="2962408F"/>
+  <w16cid:commentId w16cid:paraId="3A1B4790" w16cid:durableId="29623F21"/>
+  <w16cid:commentId w16cid:paraId="1930A9BE" w16cid:durableId="29623F36"/>
+  <w16cid:commentId w16cid:paraId="3CF88EF3" w16cid:durableId="29623FF5"/>
+  <w16cid:commentId w16cid:paraId="7EBEEFB3" w16cid:durableId="2962409E"/>
   <w16cid:commentId w16cid:paraId="3E2577ED" w16cid:durableId="295B658A"/>
   <w16cid:commentId w16cid:paraId="17D80E62" w16cid:durableId="295CB1B1"/>
   <w16cid:commentId w16cid:paraId="6A3BF4C6" w16cid:durableId="29621035"/>
@@ -20308,7 +20826,7 @@
 </file>
 
 <file path=customXml/itemProps1.xml><?xml version="1.0" encoding="utf-8"?>
-<ds:datastoreItem xmlns:ds="http://schemas.openxmlformats.org/officeDocument/2006/customXml" ds:itemID="{D766C85F-C1A9-EC41-86FB-3323C506A35F}">
+<ds:datastoreItem xmlns:ds="http://schemas.openxmlformats.org/officeDocument/2006/customXml" ds:itemID="{FE0FA6FA-B903-F44C-94C2-41B3FE9D480A}">
   <ds:schemaRefs>
     <ds:schemaRef ds:uri="http://schemas.openxmlformats.org/officeDocument/2006/bibliography"/>
   </ds:schemaRefs>

</xml_diff>